<commit_message>
repo class for saskaita
</commit_message>
<xml_diff>
--- a/task.docx
+++ b/task.docx
@@ -195,6 +195,7 @@
           <w:rFonts w:eastAsia="Times New Roman" w:cs="Courier New"/>
           <w:sz w:val="24"/>
           <w:szCs w:val="24"/>
+          <w:highlight w:val="red"/>
           <w:lang w:val="lt-LT"/>
         </w:rPr>
       </w:pPr>
@@ -203,36 +204,10 @@
           <w:rFonts w:eastAsia="Times New Roman" w:cs="Courier New"/>
           <w:sz w:val="24"/>
           <w:szCs w:val="24"/>
-          <w:lang w:val="lt-LT"/>
-        </w:rPr>
-        <w:t>b</w:t>
-      </w:r>
-      <w:r>
-        <w:rPr>
-          <w:rFonts w:eastAsia="Times New Roman" w:cs="Courier New"/>
-          <w:sz w:val="24"/>
-          <w:szCs w:val="24"/>
-          <w:lang w:val="lt-LT"/>
-        </w:rPr>
-        <w:t xml:space="preserve">) Saskaita, kurioje saugomi įrašai apie mokėtinas sumas </w:t>
-      </w:r>
-      <w:r>
-        <w:rPr>
-          <w:rFonts w:eastAsia="Times New Roman" w:cs="Courier New"/>
-          <w:sz w:val="24"/>
-          <w:szCs w:val="24"/>
-          <w:lang w:val="lt-LT"/>
-        </w:rPr>
-        <w:t xml:space="preserve">už pokalbius </w:t>
-      </w:r>
-      <w:r>
-        <w:rPr>
-          <w:rFonts w:eastAsia="Times New Roman" w:cs="Courier New"/>
-          <w:sz w:val="24"/>
-          <w:szCs w:val="24"/>
-          <w:lang w:val="lt-LT"/>
-        </w:rPr>
-        <w:t xml:space="preserve">kiekvieną mėnesį. </w:t>
+          <w:highlight w:val="red"/>
+          <w:lang w:val="lt-LT"/>
+        </w:rPr>
+        <w:t xml:space="preserve">b) Saskaita, kurioje saugomi įrašai apie mokėtinas sumas už pokalbius kiekvieną mėnesį. </w:t>
       </w:r>
     </w:p>
     <w:p>
@@ -242,6 +217,7 @@
           <w:rFonts w:eastAsia="Times New Roman" w:cs="Courier New"/>
           <w:sz w:val="24"/>
           <w:szCs w:val="24"/>
+          <w:highlight w:val="red"/>
           <w:lang w:val="lt-LT"/>
         </w:rPr>
       </w:pPr>
@@ -250,27 +226,10 @@
           <w:rFonts w:eastAsia="Times New Roman" w:cs="Courier New"/>
           <w:sz w:val="24"/>
           <w:szCs w:val="24"/>
-          <w:lang w:val="lt-LT"/>
-        </w:rPr>
-        <w:t>Lentelėse laukeliai id</w:t>
-      </w:r>
-      <w:r>
-        <w:rPr>
-          <w:rFonts w:eastAsia="Times New Roman" w:cs="Courier New"/>
-          <w:sz w:val="24"/>
-          <w:szCs w:val="24"/>
-          <w:lang w:val="lt-LT"/>
-        </w:rPr>
-        <w:t xml:space="preserve"> yra unikal</w:t>
-      </w:r>
-      <w:r>
-        <w:rPr>
-          <w:rFonts w:eastAsia="Times New Roman" w:cs="Courier New"/>
-          <w:sz w:val="24"/>
-          <w:szCs w:val="24"/>
-          <w:lang w:val="lt-LT"/>
-        </w:rPr>
-        <w:t xml:space="preserve">ūs, jų reikšmės generuojamos automatiškai. </w:t>
+          <w:highlight w:val="red"/>
+          <w:lang w:val="lt-LT"/>
+        </w:rPr>
+        <w:t xml:space="preserve">Lentelėse laukeliai id yra unikalūs, jų reikšmės generuojamos automatiškai. </w:t>
       </w:r>
     </w:p>
     <w:p>
@@ -287,6 +246,7 @@
         <w:rPr>
           <w:sz w:val="24"/>
           <w:szCs w:val="24"/>
+          <w:highlight w:val="red"/>
           <w:lang w:val="lt-LT"/>
         </w:rPr>
         <w:t>Lenteles užpildyti įvairiais duomenimis, ne tik tais, kurie pateikti šiame p</w:t>
@@ -296,6 +256,7 @@
           <w:rFonts w:eastAsia="Times New Roman" w:cs="Courier New"/>
           <w:sz w:val="24"/>
           <w:szCs w:val="24"/>
+          <w:highlight w:val="red"/>
           <w:lang w:val="lt-LT"/>
         </w:rPr>
         <w:t>vz.:</w:t>
@@ -1997,11 +1958,10 @@
       <w:pPr>
         <w:pStyle w:val="ListParagraph"/>
         <w:numPr>
-          <w:ilvl w:val="0"/>
+          <w:ilvl w:val="1"/>
           <w:numId w:val="25"/>
         </w:numPr>
         <w:spacing w:after="0" w:line="240" w:lineRule="auto"/>
-        <w:ind w:left="426"/>
         <w:contextualSpacing w:val="0"/>
         <w:rPr>
           <w:sz w:val="24"/>
@@ -2011,225 +1971,37 @@
       </w:pPr>
       <w:r>
         <w:rPr>
-          <w:sz w:val="24"/>
-          <w:szCs w:val="24"/>
-          <w:lang w:val="lt-LT"/>
-        </w:rPr>
-        <w:t xml:space="preserve">Sukurti kiekvieną lentelę atitinkančią </w:t>
-      </w:r>
-      <w:r>
-        <w:rPr>
-          <w:rFonts w:ascii="Consolas" w:hAnsi="Consolas" w:cs="Consolas"/>
-          <w:color w:val="000000"/>
-          <w:sz w:val="24"/>
-          <w:szCs w:val="24"/>
-          <w:shd w:val="clear" w:color="auto" w:fill="E8F2FE"/>
-          <w:lang w:val="lt-LT"/>
-        </w:rPr>
-        <w:t>CrudRepository</w:t>
-      </w:r>
-      <w:r>
-        <w:rPr>
-          <w:sz w:val="24"/>
-          <w:szCs w:val="24"/>
-          <w:lang w:val="lt-LT"/>
-        </w:rPr>
-        <w:t xml:space="preserve"> </w:t>
-      </w:r>
-      <w:r>
-        <w:rPr>
-          <w:sz w:val="24"/>
-          <w:szCs w:val="24"/>
-          <w:lang w:val="lt-LT"/>
-        </w:rPr>
-        <w:t xml:space="preserve">tipo </w:t>
-      </w:r>
-      <w:r>
-        <w:rPr>
-          <w:sz w:val="24"/>
-          <w:szCs w:val="24"/>
-          <w:lang w:val="lt-LT"/>
-        </w:rPr>
-        <w:t>klasę / interface‘ą, kuri atliktų CRUD (create, read, update, delete) veiksmus su duomenų baz</w:t>
-      </w:r>
-      <w:r>
-        <w:rPr>
-          <w:sz w:val="24"/>
-          <w:szCs w:val="24"/>
-          <w:lang w:val="lt-LT"/>
-        </w:rPr>
-        <w:t>ės įrašais</w:t>
-      </w:r>
-      <w:r>
-        <w:rPr>
-          <w:sz w:val="24"/>
-          <w:szCs w:val="24"/>
-          <w:lang w:val="lt-LT"/>
-        </w:rPr>
-        <w:t xml:space="preserve">, pvz.: </w:t>
-      </w:r>
-      <w:r>
-        <w:rPr>
-          <w:sz w:val="24"/>
-          <w:szCs w:val="24"/>
-          <w:lang w:val="lt-LT"/>
-        </w:rPr>
-        <w:br/>
-        <w:t>save(S entity); // save new or update existing if id is given</w:t>
+          <w:rFonts w:eastAsia="Times New Roman" w:cs="Courier New"/>
+          <w:sz w:val="24"/>
+          <w:szCs w:val="24"/>
+          <w:lang w:val="lt-LT"/>
+        </w:rPr>
+        <w:t>Su TelNr</w:t>
       </w:r>
     </w:p>
     <w:p>
       <w:pPr>
+        <w:pStyle w:val="ListParagraph"/>
+        <w:numPr>
+          <w:ilvl w:val="1"/>
+          <w:numId w:val="25"/>
+        </w:numPr>
         <w:spacing w:after="0" w:line="240" w:lineRule="auto"/>
-        <w:ind w:left="426"/>
-        <w:rPr>
-          <w:sz w:val="24"/>
-          <w:szCs w:val="24"/>
-          <w:lang w:val="lt-LT"/>
-        </w:rPr>
-      </w:pPr>
-      <w:r>
-        <w:rPr>
-          <w:sz w:val="24"/>
-          <w:szCs w:val="24"/>
-          <w:lang w:val="lt-LT"/>
-        </w:rPr>
-        <w:t>findAll();</w:t>
-      </w:r>
-      <w:r>
-        <w:rPr>
-          <w:sz w:val="24"/>
-          <w:szCs w:val="24"/>
-          <w:lang w:val="lt-LT"/>
-        </w:rPr>
-        <w:t xml:space="preserve"> </w:t>
-      </w:r>
-      <w:r>
-        <w:rPr>
-          <w:sz w:val="24"/>
-          <w:szCs w:val="24"/>
-          <w:lang w:val="lt-LT"/>
-        </w:rPr>
-        <w:t>findById(ID id);</w:t>
-      </w:r>
-      <w:r>
-        <w:rPr>
-          <w:sz w:val="24"/>
-          <w:szCs w:val="24"/>
-          <w:lang w:val="lt-LT"/>
-        </w:rPr>
-        <w:t xml:space="preserve"> </w:t>
-      </w:r>
-      <w:r>
-        <w:rPr>
-          <w:sz w:val="24"/>
-          <w:szCs w:val="24"/>
-          <w:lang w:val="lt-LT"/>
-        </w:rPr>
-        <w:t>findBy</w:t>
-      </w:r>
-      <w:r>
-        <w:rPr>
-          <w:sz w:val="24"/>
-          <w:szCs w:val="24"/>
-          <w:lang w:val="lt-LT"/>
-        </w:rPr>
-        <w:t>TelNr</w:t>
-      </w:r>
-      <w:r>
-        <w:rPr>
-          <w:sz w:val="24"/>
-          <w:szCs w:val="24"/>
-          <w:lang w:val="lt-LT"/>
-        </w:rPr>
-        <w:t>(</w:t>
-      </w:r>
-      <w:r>
-        <w:rPr>
-          <w:sz w:val="24"/>
-          <w:szCs w:val="24"/>
-          <w:lang w:val="lt-LT"/>
-        </w:rPr>
-        <w:t>String telNr</w:t>
-      </w:r>
-      <w:r>
-        <w:rPr>
-          <w:sz w:val="24"/>
-          <w:szCs w:val="24"/>
-          <w:lang w:val="lt-LT"/>
-        </w:rPr>
-        <w:t>);</w:t>
-      </w:r>
-      <w:r>
-        <w:rPr>
-          <w:sz w:val="24"/>
-          <w:szCs w:val="24"/>
-          <w:lang w:val="lt-LT"/>
-        </w:rPr>
-        <w:t xml:space="preserve"> </w:t>
-      </w:r>
-      <w:r>
-        <w:rPr>
-          <w:sz w:val="24"/>
-          <w:szCs w:val="24"/>
-          <w:lang w:val="lt-LT"/>
-        </w:rPr>
-        <w:t>deleteById(ID id);</w:t>
-      </w:r>
-      <w:r>
-        <w:rPr>
-          <w:sz w:val="24"/>
-          <w:szCs w:val="24"/>
-          <w:lang w:val="lt-LT"/>
-        </w:rPr>
-        <w:t xml:space="preserve"> </w:t>
-      </w:r>
-      <w:r>
-        <w:rPr>
-          <w:sz w:val="24"/>
-          <w:szCs w:val="24"/>
-          <w:lang w:val="lt-LT"/>
-        </w:rPr>
-        <w:t>delete(T entity);</w:t>
-      </w:r>
-    </w:p>
-    <w:p>
-      <w:pPr>
-        <w:spacing w:after="0" w:line="240" w:lineRule="auto"/>
-        <w:ind w:left="426"/>
+        <w:contextualSpacing w:val="0"/>
+        <w:rPr>
+          <w:sz w:val="24"/>
+          <w:szCs w:val="24"/>
+          <w:lang w:val="lt-LT"/>
+        </w:rPr>
+      </w:pPr>
+      <w:r>
         <w:rPr>
           <w:rFonts w:eastAsia="Times New Roman" w:cs="Courier New"/>
           <w:sz w:val="24"/>
           <w:szCs w:val="24"/>
           <w:lang w:val="lt-LT"/>
         </w:rPr>
-      </w:pPr>
-      <w:r>
-        <w:rPr>
-          <w:rFonts w:eastAsia="Times New Roman" w:cs="Courier New"/>
-          <w:sz w:val="24"/>
-          <w:szCs w:val="24"/>
-          <w:lang w:val="lt-LT"/>
-        </w:rPr>
-        <w:t xml:space="preserve">Šias klases saugoti atskirame pakete pavadinimu pvz. </w:t>
-      </w:r>
-      <w:r>
-        <w:rPr>
-          <w:rFonts w:eastAsia="Times New Roman" w:cs="Courier New"/>
-          <w:sz w:val="24"/>
-          <w:szCs w:val="24"/>
-          <w:lang w:val="lt-LT"/>
-        </w:rPr>
-        <w:t>repository</w:t>
-      </w:r>
-      <w:r>
-        <w:rPr>
-          <w:rFonts w:eastAsia="Times New Roman" w:cs="Courier New"/>
-          <w:sz w:val="24"/>
-          <w:szCs w:val="24"/>
-          <w:lang w:val="lt-LT"/>
-        </w:rPr>
-        <w:t>.</w:t>
+        <w:t>Su Saskaita</w:t>
       </w:r>
     </w:p>
     <w:p>
@@ -2243,35 +2015,215 @@
         <w:ind w:left="426"/>
         <w:contextualSpacing w:val="0"/>
         <w:rPr>
+          <w:sz w:val="24"/>
+          <w:szCs w:val="24"/>
+          <w:lang w:val="lt-LT"/>
+        </w:rPr>
+      </w:pPr>
+      <w:r>
+        <w:rPr>
+          <w:sz w:val="24"/>
+          <w:szCs w:val="24"/>
+          <w:lang w:val="lt-LT"/>
+        </w:rPr>
+        <w:t xml:space="preserve">Sukurti kiekvieną lentelę atitinkančią </w:t>
+      </w:r>
+      <w:r>
+        <w:rPr>
+          <w:rFonts w:ascii="Consolas" w:hAnsi="Consolas" w:cs="Consolas"/>
+          <w:color w:val="000000"/>
+          <w:sz w:val="24"/>
+          <w:szCs w:val="24"/>
+          <w:shd w:val="clear" w:color="auto" w:fill="E8F2FE"/>
+          <w:lang w:val="lt-LT"/>
+        </w:rPr>
+        <w:t>CrudRepository</w:t>
+      </w:r>
+      <w:r>
+        <w:rPr>
+          <w:sz w:val="24"/>
+          <w:szCs w:val="24"/>
+          <w:lang w:val="lt-LT"/>
+        </w:rPr>
+        <w:t xml:space="preserve"> </w:t>
+      </w:r>
+      <w:r>
+        <w:rPr>
+          <w:sz w:val="24"/>
+          <w:szCs w:val="24"/>
+          <w:lang w:val="lt-LT"/>
+        </w:rPr>
+        <w:t xml:space="preserve">tipo </w:t>
+      </w:r>
+      <w:r>
+        <w:rPr>
+          <w:sz w:val="24"/>
+          <w:szCs w:val="24"/>
+          <w:lang w:val="lt-LT"/>
+        </w:rPr>
+        <w:t>klasę / interface‘ą, kuri atliktų CRUD (create, read, update, delete) veiksmus su duomenų baz</w:t>
+      </w:r>
+      <w:r>
+        <w:rPr>
+          <w:sz w:val="24"/>
+          <w:szCs w:val="24"/>
+          <w:lang w:val="lt-LT"/>
+        </w:rPr>
+        <w:t>ės įrašais</w:t>
+      </w:r>
+      <w:r>
+        <w:rPr>
+          <w:sz w:val="24"/>
+          <w:szCs w:val="24"/>
+          <w:lang w:val="lt-LT"/>
+        </w:rPr>
+        <w:t xml:space="preserve">, pvz.: </w:t>
+      </w:r>
+      <w:r>
+        <w:rPr>
+          <w:sz w:val="24"/>
+          <w:szCs w:val="24"/>
+          <w:lang w:val="lt-LT"/>
+        </w:rPr>
+        <w:br/>
+        <w:t>save(S entity); // save new or update existing if id is given</w:t>
+      </w:r>
+    </w:p>
+    <w:p>
+      <w:pPr>
+        <w:spacing w:after="0" w:line="240" w:lineRule="auto"/>
+        <w:ind w:left="426"/>
+        <w:rPr>
+          <w:sz w:val="24"/>
+          <w:szCs w:val="24"/>
+          <w:lang w:val="lt-LT"/>
+        </w:rPr>
+      </w:pPr>
+      <w:r>
+        <w:rPr>
+          <w:sz w:val="24"/>
+          <w:szCs w:val="24"/>
+          <w:lang w:val="lt-LT"/>
+        </w:rPr>
+        <w:t>findAll();</w:t>
+      </w:r>
+      <w:r>
+        <w:rPr>
+          <w:sz w:val="24"/>
+          <w:szCs w:val="24"/>
+          <w:lang w:val="lt-LT"/>
+        </w:rPr>
+        <w:t xml:space="preserve"> </w:t>
+      </w:r>
+      <w:r>
+        <w:rPr>
+          <w:sz w:val="24"/>
+          <w:szCs w:val="24"/>
+          <w:lang w:val="lt-LT"/>
+        </w:rPr>
+        <w:t>findById(ID id);</w:t>
+      </w:r>
+      <w:r>
+        <w:rPr>
+          <w:sz w:val="24"/>
+          <w:szCs w:val="24"/>
+          <w:lang w:val="lt-LT"/>
+        </w:rPr>
+        <w:t xml:space="preserve"> </w:t>
+      </w:r>
+      <w:r>
+        <w:rPr>
+          <w:sz w:val="24"/>
+          <w:szCs w:val="24"/>
+          <w:lang w:val="lt-LT"/>
+        </w:rPr>
+        <w:t>findBy</w:t>
+      </w:r>
+      <w:r>
+        <w:rPr>
+          <w:sz w:val="24"/>
+          <w:szCs w:val="24"/>
+          <w:lang w:val="lt-LT"/>
+        </w:rPr>
+        <w:t>TelNr</w:t>
+      </w:r>
+      <w:r>
+        <w:rPr>
+          <w:sz w:val="24"/>
+          <w:szCs w:val="24"/>
+          <w:lang w:val="lt-LT"/>
+        </w:rPr>
+        <w:t>(</w:t>
+      </w:r>
+      <w:r>
+        <w:rPr>
+          <w:sz w:val="24"/>
+          <w:szCs w:val="24"/>
+          <w:lang w:val="lt-LT"/>
+        </w:rPr>
+        <w:t>String telNr</w:t>
+      </w:r>
+      <w:r>
+        <w:rPr>
+          <w:sz w:val="24"/>
+          <w:szCs w:val="24"/>
+          <w:lang w:val="lt-LT"/>
+        </w:rPr>
+        <w:t>);</w:t>
+      </w:r>
+      <w:r>
+        <w:rPr>
+          <w:sz w:val="24"/>
+          <w:szCs w:val="24"/>
+          <w:lang w:val="lt-LT"/>
+        </w:rPr>
+        <w:t xml:space="preserve"> </w:t>
+      </w:r>
+      <w:r>
+        <w:rPr>
+          <w:sz w:val="24"/>
+          <w:szCs w:val="24"/>
+          <w:lang w:val="lt-LT"/>
+        </w:rPr>
+        <w:t>deleteById(ID id);</w:t>
+      </w:r>
+      <w:r>
+        <w:rPr>
+          <w:sz w:val="24"/>
+          <w:szCs w:val="24"/>
+          <w:lang w:val="lt-LT"/>
+        </w:rPr>
+        <w:t xml:space="preserve"> </w:t>
+      </w:r>
+      <w:r>
+        <w:rPr>
+          <w:sz w:val="24"/>
+          <w:szCs w:val="24"/>
+          <w:lang w:val="lt-LT"/>
+        </w:rPr>
+        <w:t>delete(T entity);</w:t>
+      </w:r>
+    </w:p>
+    <w:p>
+      <w:pPr>
+        <w:pStyle w:val="ListParagraph"/>
+        <w:spacing w:after="0" w:line="240" w:lineRule="auto"/>
+        <w:ind w:left="426"/>
+        <w:contextualSpacing w:val="0"/>
+        <w:rPr>
+          <w:sz w:val="24"/>
+          <w:szCs w:val="24"/>
+          <w:lang w:val="lt-LT"/>
+        </w:rPr>
+      </w:pPr>
+      <w:r>
+        <w:rPr>
           <w:rFonts w:eastAsia="Times New Roman" w:cs="Courier New"/>
           <w:sz w:val="24"/>
           <w:szCs w:val="24"/>
           <w:lang w:val="lt-LT"/>
         </w:rPr>
-      </w:pPr>
-      <w:r>
-        <w:rPr>
-          <w:sz w:val="24"/>
-          <w:szCs w:val="24"/>
-          <w:lang w:val="lt-LT"/>
-        </w:rPr>
-        <w:t xml:space="preserve">Sukurti kiekvieną </w:t>
-      </w:r>
-      <w:r>
-        <w:rPr>
-          <w:sz w:val="24"/>
-          <w:szCs w:val="24"/>
-          <w:lang w:val="lt-LT"/>
-        </w:rPr>
-        <w:t>Entity klasę</w:t>
-      </w:r>
-      <w:r>
-        <w:rPr>
-          <w:sz w:val="24"/>
-          <w:szCs w:val="24"/>
-          <w:lang w:val="lt-LT"/>
-        </w:rPr>
-        <w:t xml:space="preserve"> atitinkančią</w:t>
+        <w:t xml:space="preserve">Šias klases saugoti atskirame pakete pavadinimu pvz. </w:t>
       </w:r>
       <w:r>
         <w:rPr>
@@ -2280,7 +2232,7 @@
           <w:szCs w:val="24"/>
           <w:lang w:val="lt-LT"/>
         </w:rPr>
-        <w:t xml:space="preserve"> serviso klasę, kurioje būtų metodai, reikalingi atitinkamiems kontroleriams (žr. žemiau). Pvz. metodas, kuris paduoda visus lentelės įrašus kontroleriui, metodas kuris suranda tel. numerius pagal atitinkamus telNrId, metodas, kuris trina pirmos lentelės įrašą ir trina id atitinkančius antros lentelės įrašus. </w:t>
+        <w:t>repository</w:t>
       </w:r>
       <w:r>
         <w:rPr>
@@ -2289,8 +2241,24 @@
           <w:szCs w:val="24"/>
           <w:lang w:val="lt-LT"/>
         </w:rPr>
-        <w:t xml:space="preserve">Šias klases saugoti atskirame pakete pavadinimu pvz. </w:t>
-      </w:r>
+        <w:t>.</w:t>
+      </w:r>
+    </w:p>
+    <w:p>
+      <w:pPr>
+        <w:pStyle w:val="ListParagraph"/>
+        <w:numPr>
+          <w:ilvl w:val="1"/>
+          <w:numId w:val="25"/>
+        </w:numPr>
+        <w:spacing w:after="0" w:line="240" w:lineRule="auto"/>
+        <w:contextualSpacing w:val="0"/>
+        <w:rPr>
+          <w:sz w:val="24"/>
+          <w:szCs w:val="24"/>
+          <w:lang w:val="lt-LT"/>
+        </w:rPr>
+      </w:pPr>
       <w:r>
         <w:rPr>
           <w:rFonts w:eastAsia="Times New Roman" w:cs="Courier New"/>
@@ -2298,17 +2266,47 @@
           <w:szCs w:val="24"/>
           <w:lang w:val="lt-LT"/>
         </w:rPr>
-        <w:t>service</w:t>
-      </w:r>
+        <w:t>Su TelNr</w:t>
+      </w:r>
+    </w:p>
+    <w:p>
+      <w:pPr>
+        <w:pStyle w:val="ListParagraph"/>
+        <w:numPr>
+          <w:ilvl w:val="1"/>
+          <w:numId w:val="25"/>
+        </w:numPr>
+        <w:spacing w:after="0" w:line="240" w:lineRule="auto"/>
+        <w:contextualSpacing w:val="0"/>
+        <w:rPr>
+          <w:sz w:val="24"/>
+          <w:szCs w:val="24"/>
+          <w:highlight w:val="red"/>
+          <w:lang w:val="lt-LT"/>
+        </w:rPr>
+      </w:pPr>
       <w:r>
         <w:rPr>
           <w:rFonts w:eastAsia="Times New Roman" w:cs="Courier New"/>
           <w:sz w:val="24"/>
           <w:szCs w:val="24"/>
-          <w:lang w:val="lt-LT"/>
-        </w:rPr>
-        <w:t>.</w:t>
-      </w:r>
+          <w:highlight w:val="red"/>
+          <w:lang w:val="lt-LT"/>
+        </w:rPr>
+        <w:t>Su Saskaita</w:t>
+      </w:r>
+    </w:p>
+    <w:p>
+      <w:pPr>
+        <w:spacing w:after="0" w:line="240" w:lineRule="auto"/>
+        <w:ind w:left="426"/>
+        <w:rPr>
+          <w:rFonts w:eastAsia="Times New Roman" w:cs="Courier New"/>
+          <w:sz w:val="24"/>
+          <w:szCs w:val="24"/>
+          <w:lang w:val="lt-LT"/>
+        </w:rPr>
+      </w:pPr>
     </w:p>
     <w:p>
       <w:pPr>
@@ -2329,12 +2327,37 @@
       </w:pPr>
       <w:r>
         <w:rPr>
+          <w:sz w:val="24"/>
+          <w:szCs w:val="24"/>
+          <w:lang w:val="lt-LT"/>
+        </w:rPr>
+        <w:lastRenderedPageBreak/>
+        <w:t xml:space="preserve">Sukurti kiekvieną </w:t>
+      </w:r>
+      <w:r>
+        <w:rPr>
+          <w:sz w:val="24"/>
+          <w:szCs w:val="24"/>
+          <w:lang w:val="lt-LT"/>
+        </w:rPr>
+        <w:t>Entity klasę</w:t>
+      </w:r>
+      <w:r>
+        <w:rPr>
+          <w:sz w:val="24"/>
+          <w:szCs w:val="24"/>
+          <w:lang w:val="lt-LT"/>
+        </w:rPr>
+        <w:t xml:space="preserve"> atitinkančią</w:t>
+      </w:r>
+      <w:r>
+        <w:rPr>
           <w:rFonts w:eastAsia="Times New Roman" w:cs="Courier New"/>
           <w:sz w:val="24"/>
           <w:szCs w:val="24"/>
           <w:lang w:val="lt-LT"/>
         </w:rPr>
-        <w:t xml:space="preserve">Web aplikacija turi naršyklėje html pavidalu atvaizduoti pirmos lentelės duomenis, html formos pagalba leisti įrašyti / redaguoti įrašą, leisti trinti egzistuojantį įrašą. Šiuo tikslu naudoti MVC kontrolerį. Jei </w:t>
+        <w:t xml:space="preserve"> serviso klasę, kurioje būtų metodai, reikalingi atitinkamiems kontroleriams (žr. žemiau). Pvz. metodas, kuris paduoda visus lentelės įrašus kontroleriui, metodas kuris suranda tel. numerius pagal atitinkamus telNrId, metodas, kuris trina pirmos lentelės įrašą ir trina id atitinkančius antros lentelės įrašus. </w:t>
       </w:r>
       <w:r>
         <w:rPr>
@@ -2343,8 +2366,52 @@
           <w:szCs w:val="24"/>
           <w:lang w:val="lt-LT"/>
         </w:rPr>
-        <w:lastRenderedPageBreak/>
-        <w:t xml:space="preserve">trinamas kuris nors įrašas pirmoje lentelėje, kartu turi būti ištrinti ir visi trinamą id atitinkantys įrašai antroje lentelėje. Kontroleris turi naudoti serviso klases. </w:t>
+        <w:t xml:space="preserve">Šias klases saugoti atskirame pakete pavadinimu pvz. </w:t>
+      </w:r>
+      <w:r>
+        <w:rPr>
+          <w:rFonts w:eastAsia="Times New Roman" w:cs="Courier New"/>
+          <w:sz w:val="24"/>
+          <w:szCs w:val="24"/>
+          <w:lang w:val="lt-LT"/>
+        </w:rPr>
+        <w:t>service</w:t>
+      </w:r>
+      <w:r>
+        <w:rPr>
+          <w:rFonts w:eastAsia="Times New Roman" w:cs="Courier New"/>
+          <w:sz w:val="24"/>
+          <w:szCs w:val="24"/>
+          <w:lang w:val="lt-LT"/>
+        </w:rPr>
+        <w:t>.</w:t>
+      </w:r>
+    </w:p>
+    <w:p>
+      <w:pPr>
+        <w:pStyle w:val="ListParagraph"/>
+        <w:numPr>
+          <w:ilvl w:val="0"/>
+          <w:numId w:val="25"/>
+        </w:numPr>
+        <w:spacing w:after="0" w:line="240" w:lineRule="auto"/>
+        <w:ind w:left="426"/>
+        <w:contextualSpacing w:val="0"/>
+        <w:rPr>
+          <w:rFonts w:eastAsia="Times New Roman" w:cs="Courier New"/>
+          <w:sz w:val="24"/>
+          <w:szCs w:val="24"/>
+          <w:lang w:val="lt-LT"/>
+        </w:rPr>
+      </w:pPr>
+      <w:r>
+        <w:rPr>
+          <w:rFonts w:eastAsia="Times New Roman" w:cs="Courier New"/>
+          <w:sz w:val="24"/>
+          <w:szCs w:val="24"/>
+          <w:lang w:val="lt-LT"/>
+        </w:rPr>
+        <w:t xml:space="preserve">Web aplikacija turi naršyklėje html pavidalu atvaizduoti pirmos lentelės duomenis, html formos pagalba leisti įrašyti / redaguoti įrašą, leisti trinti egzistuojantį įrašą. Šiuo tikslu naudoti MVC kontrolerį. Jei trinamas kuris nors įrašas pirmoje lentelėje, kartu turi būti ištrinti ir visi trinamą id atitinkantys įrašai antroje lentelėje. Kontroleris turi naudoti serviso klases. </w:t>
       </w:r>
     </w:p>
     <w:p>
@@ -3050,16 +3117,16 @@
         <w:ind w:left="720" w:hanging="360"/>
       </w:pPr>
     </w:lvl>
-    <w:lvl w:ilvl="1" w:tplc="FFFFFFFF" w:tentative="1">
+    <w:lvl w:ilvl="1" w:tplc="FFFFFFFF">
       <w:start w:val="1"/>
       <w:numFmt w:val="lowerLetter"/>
       <w:lvlText w:val="%2."/>
       <w:lvlJc w:val="left"/>
       <w:pPr>
-        <w:ind w:left="1440" w:hanging="360"/>
-      </w:pPr>
-    </w:lvl>
-    <w:lvl w:ilvl="2" w:tplc="FFFFFFFF" w:tentative="1">
+        <w:ind w:left="1620" w:hanging="360"/>
+      </w:pPr>
+    </w:lvl>
+    <w:lvl w:ilvl="2" w:tplc="FFFFFFFF">
       <w:start w:val="1"/>
       <w:numFmt w:val="lowerRoman"/>
       <w:lvlText w:val="%3."/>

</xml_diff>

<commit_message>
updated task word file
</commit_message>
<xml_diff>
--- a/task.docx
+++ b/task.docx
@@ -100,6 +100,7 @@
           <w:rFonts w:eastAsia="Times New Roman" w:cs="Courier New"/>
           <w:sz w:val="24"/>
           <w:szCs w:val="24"/>
+          <w:highlight w:val="green"/>
           <w:lang w:val="lt-LT"/>
         </w:rPr>
       </w:pPr>
@@ -107,25 +108,10 @@
         <w:rPr>
           <w:sz w:val="24"/>
           <w:szCs w:val="24"/>
-          <w:lang w:val="lt-LT"/>
-        </w:rPr>
-        <w:t>Duomenis saugoti duomenų bazės lentelėse. Galima naudoti in-memory duomenų bazę</w:t>
-      </w:r>
-      <w:r>
-        <w:rPr>
-          <w:sz w:val="24"/>
-          <w:szCs w:val="24"/>
-          <w:lang w:val="lt-LT"/>
-        </w:rPr>
-        <w:t xml:space="preserve"> pvz.</w:t>
-      </w:r>
-      <w:r>
-        <w:rPr>
-          <w:sz w:val="24"/>
-          <w:szCs w:val="24"/>
-          <w:lang w:val="lt-LT"/>
-        </w:rPr>
-        <w:t xml:space="preserve"> H2.</w:t>
+          <w:highlight w:val="green"/>
+          <w:lang w:val="lt-LT"/>
+        </w:rPr>
+        <w:t>Duomenis saugoti duomenų bazės lentelėse. Galima naudoti in-memory duomenų bazę pvz. H2.</w:t>
       </w:r>
     </w:p>
     <w:p>
@@ -135,6 +121,7 @@
           <w:rFonts w:eastAsia="Times New Roman" w:cs="Courier New"/>
           <w:sz w:val="24"/>
           <w:szCs w:val="24"/>
+          <w:highlight w:val="green"/>
           <w:lang w:val="lt-LT"/>
         </w:rPr>
       </w:pPr>
@@ -143,18 +130,10 @@
           <w:rFonts w:eastAsia="Times New Roman" w:cs="Courier New"/>
           <w:sz w:val="24"/>
           <w:szCs w:val="24"/>
-          <w:lang w:val="lt-LT"/>
-        </w:rPr>
-        <w:t>S</w:t>
-      </w:r>
-      <w:r>
-        <w:rPr>
-          <w:rFonts w:eastAsia="Times New Roman" w:cs="Courier New"/>
-          <w:sz w:val="24"/>
-          <w:szCs w:val="24"/>
-          <w:lang w:val="lt-LT"/>
-        </w:rPr>
-        <w:t xml:space="preserve">ukurti dvi lenteles su duomenimis: </w:t>
+          <w:highlight w:val="green"/>
+          <w:lang w:val="lt-LT"/>
+        </w:rPr>
+        <w:t xml:space="preserve">Sukurti dvi lenteles su duomenimis: </w:t>
       </w:r>
     </w:p>
     <w:p>
@@ -165,6 +144,7 @@
           <w:rFonts w:eastAsia="Times New Roman" w:cs="Courier New"/>
           <w:sz w:val="24"/>
           <w:szCs w:val="24"/>
+          <w:highlight w:val="green"/>
           <w:lang w:val="lt-LT"/>
         </w:rPr>
       </w:pPr>
@@ -173,18 +153,10 @@
           <w:rFonts w:eastAsia="Times New Roman" w:cs="Courier New"/>
           <w:sz w:val="24"/>
           <w:szCs w:val="24"/>
-          <w:lang w:val="lt-LT"/>
-        </w:rPr>
-        <w:t>a</w:t>
-      </w:r>
-      <w:r>
-        <w:rPr>
-          <w:rFonts w:eastAsia="Times New Roman" w:cs="Courier New"/>
-          <w:sz w:val="24"/>
-          <w:szCs w:val="24"/>
-          <w:lang w:val="lt-LT"/>
-        </w:rPr>
-        <w:t xml:space="preserve">) TelNr su stulpeliais: telNr, userIds (vienas žmogus gali turėti kelis tel. numerius). </w:t>
+          <w:highlight w:val="green"/>
+          <w:lang w:val="lt-LT"/>
+        </w:rPr>
+        <w:t xml:space="preserve">a) TelNr su stulpeliais: telNr, userIds (vienas žmogus gali turėti kelis tel. numerius). </w:t>
       </w:r>
     </w:p>
     <w:p>
@@ -195,7 +167,7 @@
           <w:rFonts w:eastAsia="Times New Roman" w:cs="Courier New"/>
           <w:sz w:val="24"/>
           <w:szCs w:val="24"/>
-          <w:highlight w:val="red"/>
+          <w:highlight w:val="green"/>
           <w:lang w:val="lt-LT"/>
         </w:rPr>
       </w:pPr>
@@ -204,7 +176,7 @@
           <w:rFonts w:eastAsia="Times New Roman" w:cs="Courier New"/>
           <w:sz w:val="24"/>
           <w:szCs w:val="24"/>
-          <w:highlight w:val="red"/>
+          <w:highlight w:val="green"/>
           <w:lang w:val="lt-LT"/>
         </w:rPr>
         <w:t xml:space="preserve">b) Saskaita, kurioje saugomi įrašai apie mokėtinas sumas už pokalbius kiekvieną mėnesį. </w:t>
@@ -217,7 +189,7 @@
           <w:rFonts w:eastAsia="Times New Roman" w:cs="Courier New"/>
           <w:sz w:val="24"/>
           <w:szCs w:val="24"/>
-          <w:highlight w:val="red"/>
+          <w:highlight w:val="green"/>
           <w:lang w:val="lt-LT"/>
         </w:rPr>
       </w:pPr>
@@ -226,7 +198,7 @@
           <w:rFonts w:eastAsia="Times New Roman" w:cs="Courier New"/>
           <w:sz w:val="24"/>
           <w:szCs w:val="24"/>
-          <w:highlight w:val="red"/>
+          <w:highlight w:val="green"/>
           <w:lang w:val="lt-LT"/>
         </w:rPr>
         <w:t xml:space="preserve">Lentelėse laukeliai id yra unikalūs, jų reikšmės generuojamos automatiškai. </w:t>
@@ -239,6 +211,7 @@
           <w:rFonts w:eastAsia="Times New Roman" w:cs="Courier New"/>
           <w:sz w:val="24"/>
           <w:szCs w:val="24"/>
+          <w:highlight w:val="green"/>
           <w:lang w:val="lt-LT"/>
         </w:rPr>
       </w:pPr>
@@ -246,7 +219,7 @@
         <w:rPr>
           <w:sz w:val="24"/>
           <w:szCs w:val="24"/>
-          <w:highlight w:val="red"/>
+          <w:highlight w:val="green"/>
           <w:lang w:val="lt-LT"/>
         </w:rPr>
         <w:t>Lenteles užpildyti įvairiais duomenimis, ne tik tais, kurie pateikti šiame p</w:t>
@@ -256,7 +229,7 @@
           <w:rFonts w:eastAsia="Times New Roman" w:cs="Courier New"/>
           <w:sz w:val="24"/>
           <w:szCs w:val="24"/>
-          <w:highlight w:val="red"/>
+          <w:highlight w:val="green"/>
           <w:lang w:val="lt-LT"/>
         </w:rPr>
         <w:t>vz.:</w:t>
@@ -269,6 +242,7 @@
           <w:rFonts w:eastAsia="Times New Roman" w:cs="Courier New"/>
           <w:sz w:val="24"/>
           <w:szCs w:val="24"/>
+          <w:highlight w:val="green"/>
           <w:lang w:val="lt-LT"/>
         </w:rPr>
       </w:pPr>
@@ -280,6 +254,7 @@
           <w:rFonts w:eastAsia="Times New Roman" w:cs="Courier New"/>
           <w:sz w:val="24"/>
           <w:szCs w:val="24"/>
+          <w:highlight w:val="green"/>
           <w:lang w:val="lt-LT"/>
         </w:rPr>
       </w:pPr>
@@ -287,6 +262,7 @@
         <w:rPr>
           <w:sz w:val="24"/>
           <w:szCs w:val="24"/>
+          <w:highlight w:val="green"/>
           <w:lang w:val="lt-LT"/>
         </w:rPr>
         <w:t>TelNr</w:t>
@@ -326,6 +302,7 @@
                 <w:rFonts w:eastAsia="Times New Roman" w:cs="Times New Roman"/>
                 <w:b/>
                 <w:color w:val="000000"/>
+                <w:highlight w:val="green"/>
               </w:rPr>
             </w:pPr>
             <w:r>
@@ -333,6 +310,7 @@
                 <w:rFonts w:eastAsia="Times New Roman" w:cs="Times New Roman"/>
                 <w:b/>
                 <w:color w:val="000000"/>
+                <w:highlight w:val="green"/>
               </w:rPr>
               <w:t>id</w:t>
             </w:r>
@@ -353,6 +331,7 @@
                 <w:rFonts w:eastAsia="Times New Roman" w:cs="Times New Roman"/>
                 <w:b/>
                 <w:color w:val="000000"/>
+                <w:highlight w:val="green"/>
               </w:rPr>
             </w:pPr>
             <w:proofErr w:type="spellStart"/>
@@ -361,6 +340,7 @@
                 <w:rFonts w:eastAsia="Times New Roman" w:cs="Times New Roman"/>
                 <w:b/>
                 <w:color w:val="000000"/>
+                <w:highlight w:val="green"/>
               </w:rPr>
               <w:t>telNr</w:t>
             </w:r>
@@ -382,6 +362,7 @@
                 <w:rFonts w:eastAsia="Times New Roman" w:cs="Times New Roman"/>
                 <w:b/>
                 <w:color w:val="000000"/>
+                <w:highlight w:val="green"/>
               </w:rPr>
             </w:pPr>
             <w:proofErr w:type="spellStart"/>
@@ -390,6 +371,7 @@
                 <w:rFonts w:eastAsia="Times New Roman" w:cs="Times New Roman"/>
                 <w:b/>
                 <w:color w:val="000000"/>
+                <w:highlight w:val="green"/>
               </w:rPr>
               <w:t>userId</w:t>
             </w:r>
@@ -411,12 +393,14 @@
               <w:rPr>
                 <w:rFonts w:eastAsia="Times New Roman" w:cs="Times New Roman"/>
                 <w:color w:val="000000"/>
+                <w:highlight w:val="green"/>
               </w:rPr>
             </w:pPr>
             <w:r>
               <w:rPr>
                 <w:rFonts w:eastAsia="Times New Roman" w:cs="Times New Roman"/>
                 <w:color w:val="000000"/>
+                <w:highlight w:val="green"/>
               </w:rPr>
               <w:t>1</w:t>
             </w:r>
@@ -436,12 +420,14 @@
               <w:rPr>
                 <w:rFonts w:eastAsia="Times New Roman" w:cs="Times New Roman"/>
                 <w:color w:val="000000"/>
+                <w:highlight w:val="green"/>
               </w:rPr>
             </w:pPr>
             <w:r>
               <w:rPr>
                 <w:rFonts w:eastAsia="Times New Roman" w:cs="Times New Roman"/>
                 <w:color w:val="000000"/>
+                <w:highlight w:val="green"/>
               </w:rPr>
               <w:t>+370111</w:t>
             </w:r>
@@ -461,12 +447,14 @@
               <w:rPr>
                 <w:rFonts w:eastAsia="Times New Roman" w:cs="Times New Roman"/>
                 <w:color w:val="000000"/>
+                <w:highlight w:val="green"/>
               </w:rPr>
             </w:pPr>
             <w:r>
               <w:rPr>
                 <w:rFonts w:eastAsia="Times New Roman" w:cs="Times New Roman"/>
                 <w:color w:val="000000"/>
+                <w:highlight w:val="green"/>
               </w:rPr>
               <w:t>1</w:t>
             </w:r>
@@ -487,12 +475,14 @@
               <w:rPr>
                 <w:rFonts w:eastAsia="Times New Roman" w:cs="Times New Roman"/>
                 <w:color w:val="000000"/>
+                <w:highlight w:val="green"/>
               </w:rPr>
             </w:pPr>
             <w:r>
               <w:rPr>
                 <w:rFonts w:eastAsia="Times New Roman" w:cs="Times New Roman"/>
                 <w:color w:val="000000"/>
+                <w:highlight w:val="green"/>
               </w:rPr>
               <w:t>2</w:t>
             </w:r>
@@ -512,12 +502,14 @@
               <w:rPr>
                 <w:rFonts w:eastAsia="Times New Roman" w:cs="Times New Roman"/>
                 <w:color w:val="000000"/>
+                <w:highlight w:val="green"/>
               </w:rPr>
             </w:pPr>
             <w:r>
               <w:rPr>
                 <w:rFonts w:eastAsia="Times New Roman" w:cs="Times New Roman"/>
                 <w:color w:val="000000"/>
+                <w:highlight w:val="green"/>
               </w:rPr>
               <w:t>+370222</w:t>
             </w:r>
@@ -537,12 +529,14 @@
               <w:rPr>
                 <w:rFonts w:eastAsia="Times New Roman" w:cs="Times New Roman"/>
                 <w:color w:val="000000"/>
+                <w:highlight w:val="green"/>
               </w:rPr>
             </w:pPr>
             <w:r>
               <w:rPr>
                 <w:rFonts w:eastAsia="Times New Roman" w:cs="Times New Roman"/>
                 <w:color w:val="000000"/>
+                <w:highlight w:val="green"/>
               </w:rPr>
               <w:t>2</w:t>
             </w:r>
@@ -563,12 +557,14 @@
               <w:rPr>
                 <w:rFonts w:eastAsia="Times New Roman" w:cs="Times New Roman"/>
                 <w:color w:val="000000"/>
+                <w:highlight w:val="green"/>
               </w:rPr>
             </w:pPr>
             <w:r>
               <w:rPr>
                 <w:rFonts w:eastAsia="Times New Roman" w:cs="Times New Roman"/>
                 <w:color w:val="000000"/>
+                <w:highlight w:val="green"/>
               </w:rPr>
               <w:t>3</w:t>
             </w:r>
@@ -588,12 +584,14 @@
               <w:rPr>
                 <w:rFonts w:eastAsia="Times New Roman" w:cs="Times New Roman"/>
                 <w:color w:val="000000"/>
+                <w:highlight w:val="green"/>
               </w:rPr>
             </w:pPr>
             <w:r>
               <w:rPr>
                 <w:rFonts w:eastAsia="Times New Roman" w:cs="Times New Roman"/>
                 <w:color w:val="000000"/>
+                <w:highlight w:val="green"/>
               </w:rPr>
               <w:t>+370110</w:t>
             </w:r>
@@ -613,12 +611,14 @@
               <w:rPr>
                 <w:rFonts w:eastAsia="Times New Roman" w:cs="Times New Roman"/>
                 <w:color w:val="000000"/>
+                <w:highlight w:val="green"/>
               </w:rPr>
             </w:pPr>
             <w:r>
               <w:rPr>
                 <w:rFonts w:eastAsia="Times New Roman" w:cs="Times New Roman"/>
                 <w:color w:val="000000"/>
+                <w:highlight w:val="green"/>
               </w:rPr>
               <w:t>1</w:t>
             </w:r>
@@ -639,12 +639,14 @@
               <w:rPr>
                 <w:rFonts w:eastAsia="Times New Roman" w:cs="Times New Roman"/>
                 <w:color w:val="000000"/>
+                <w:highlight w:val="green"/>
               </w:rPr>
             </w:pPr>
             <w:r>
               <w:rPr>
                 <w:rFonts w:eastAsia="Times New Roman" w:cs="Times New Roman"/>
                 <w:color w:val="000000"/>
+                <w:highlight w:val="green"/>
               </w:rPr>
               <w:t>4</w:t>
             </w:r>
@@ -663,12 +665,14 @@
               <w:rPr>
                 <w:rFonts w:eastAsia="Times New Roman" w:cs="Times New Roman"/>
                 <w:color w:val="000000"/>
+                <w:highlight w:val="green"/>
               </w:rPr>
             </w:pPr>
             <w:r>
               <w:rPr>
                 <w:rFonts w:eastAsia="Times New Roman" w:cs="Times New Roman"/>
                 <w:color w:val="000000"/>
+                <w:highlight w:val="green"/>
               </w:rPr>
               <w:t>+370333</w:t>
             </w:r>
@@ -687,12 +691,14 @@
               <w:rPr>
                 <w:rFonts w:eastAsia="Times New Roman" w:cs="Times New Roman"/>
                 <w:color w:val="000000"/>
+                <w:highlight w:val="green"/>
               </w:rPr>
             </w:pPr>
             <w:r>
               <w:rPr>
                 <w:rFonts w:eastAsia="Times New Roman" w:cs="Times New Roman"/>
                 <w:color w:val="000000"/>
+                <w:highlight w:val="green"/>
               </w:rPr>
               <w:t>3</w:t>
             </w:r>
@@ -713,12 +719,14 @@
               <w:rPr>
                 <w:rFonts w:eastAsia="Times New Roman" w:cs="Times New Roman"/>
                 <w:color w:val="000000"/>
+                <w:highlight w:val="green"/>
               </w:rPr>
             </w:pPr>
             <w:r>
               <w:rPr>
                 <w:rFonts w:eastAsia="Times New Roman" w:cs="Times New Roman"/>
                 <w:color w:val="000000"/>
+                <w:highlight w:val="green"/>
               </w:rPr>
               <w:t>5</w:t>
             </w:r>
@@ -737,12 +745,14 @@
               <w:rPr>
                 <w:rFonts w:eastAsia="Times New Roman" w:cs="Times New Roman"/>
                 <w:color w:val="000000"/>
+                <w:highlight w:val="green"/>
               </w:rPr>
             </w:pPr>
             <w:r>
               <w:rPr>
                 <w:rFonts w:eastAsia="Times New Roman" w:cs="Times New Roman"/>
                 <w:color w:val="000000"/>
+                <w:highlight w:val="green"/>
               </w:rPr>
               <w:t>+370330</w:t>
             </w:r>
@@ -761,12 +771,14 @@
               <w:rPr>
                 <w:rFonts w:eastAsia="Times New Roman" w:cs="Times New Roman"/>
                 <w:color w:val="000000"/>
+                <w:highlight w:val="green"/>
               </w:rPr>
             </w:pPr>
             <w:r>
               <w:rPr>
                 <w:rFonts w:eastAsia="Times New Roman" w:cs="Times New Roman"/>
                 <w:color w:val="000000"/>
+                <w:highlight w:val="green"/>
               </w:rPr>
               <w:t>3</w:t>
             </w:r>
@@ -787,12 +799,14 @@
               <w:rPr>
                 <w:rFonts w:eastAsia="Times New Roman" w:cs="Times New Roman"/>
                 <w:color w:val="000000"/>
+                <w:highlight w:val="green"/>
               </w:rPr>
             </w:pPr>
             <w:r>
               <w:rPr>
                 <w:rFonts w:eastAsia="Times New Roman" w:cs="Times New Roman"/>
                 <w:color w:val="000000"/>
+                <w:highlight w:val="green"/>
               </w:rPr>
               <w:t>6</w:t>
             </w:r>
@@ -811,12 +825,14 @@
               <w:rPr>
                 <w:rFonts w:eastAsia="Times New Roman" w:cs="Times New Roman"/>
                 <w:color w:val="000000"/>
+                <w:highlight w:val="green"/>
               </w:rPr>
             </w:pPr>
             <w:r>
               <w:rPr>
                 <w:rFonts w:eastAsia="Times New Roman" w:cs="Times New Roman"/>
                 <w:color w:val="000000"/>
+                <w:highlight w:val="green"/>
               </w:rPr>
               <w:t>+370300</w:t>
             </w:r>
@@ -835,12 +851,14 @@
               <w:rPr>
                 <w:rFonts w:eastAsia="Times New Roman" w:cs="Times New Roman"/>
                 <w:color w:val="000000"/>
+                <w:highlight w:val="green"/>
               </w:rPr>
             </w:pPr>
             <w:r>
               <w:rPr>
                 <w:rFonts w:eastAsia="Times New Roman" w:cs="Times New Roman"/>
                 <w:color w:val="000000"/>
+                <w:highlight w:val="green"/>
               </w:rPr>
               <w:t>3</w:t>
             </w:r>
@@ -861,6 +879,7 @@
               <w:rPr>
                 <w:rFonts w:eastAsia="Times New Roman" w:cs="Times New Roman"/>
                 <w:color w:val="000000"/>
+                <w:highlight w:val="green"/>
               </w:rPr>
             </w:pPr>
           </w:p>
@@ -878,12 +897,14 @@
               <w:rPr>
                 <w:rFonts w:eastAsia="Times New Roman" w:cs="Times New Roman"/>
                 <w:color w:val="000000"/>
+                <w:highlight w:val="green"/>
               </w:rPr>
             </w:pPr>
             <w:r>
               <w:rPr>
                 <w:rFonts w:eastAsia="Times New Roman" w:cs="Times New Roman"/>
                 <w:color w:val="000000"/>
+                <w:highlight w:val="green"/>
               </w:rPr>
               <w:t>…</w:t>
             </w:r>
@@ -902,12 +923,14 @@
               <w:rPr>
                 <w:rFonts w:eastAsia="Times New Roman" w:cs="Times New Roman"/>
                 <w:color w:val="000000"/>
+                <w:highlight w:val="green"/>
               </w:rPr>
             </w:pPr>
             <w:r>
               <w:rPr>
                 <w:rFonts w:eastAsia="Times New Roman" w:cs="Times New Roman"/>
                 <w:color w:val="000000"/>
+                <w:highlight w:val="green"/>
               </w:rPr>
               <w:t>…</w:t>
             </w:r>
@@ -922,6 +945,7 @@
           <w:rFonts w:eastAsia="Times New Roman" w:cs="Courier New"/>
           <w:sz w:val="24"/>
           <w:szCs w:val="24"/>
+          <w:highlight w:val="green"/>
           <w:lang w:val="lt-LT"/>
         </w:rPr>
       </w:pPr>
@@ -929,6 +953,7 @@
         <w:rPr>
           <w:sz w:val="24"/>
           <w:szCs w:val="24"/>
+          <w:highlight w:val="green"/>
           <w:lang w:val="lt-LT"/>
         </w:rPr>
         <w:t>telNr yra unikalūs.</w:t>
@@ -941,6 +966,7 @@
           <w:rFonts w:eastAsia="Times New Roman" w:cs="Courier New"/>
           <w:sz w:val="24"/>
           <w:szCs w:val="24"/>
+          <w:highlight w:val="green"/>
           <w:lang w:val="lt-LT"/>
         </w:rPr>
       </w:pPr>
@@ -952,6 +978,7 @@
           <w:rFonts w:eastAsia="Times New Roman" w:cs="Courier New"/>
           <w:sz w:val="24"/>
           <w:szCs w:val="24"/>
+          <w:highlight w:val="green"/>
           <w:lang w:val="lt-LT"/>
         </w:rPr>
       </w:pPr>
@@ -959,6 +986,7 @@
         <w:rPr>
           <w:sz w:val="24"/>
           <w:szCs w:val="24"/>
+          <w:highlight w:val="green"/>
           <w:lang w:val="lt-LT"/>
         </w:rPr>
         <w:t>Saskaita</w:t>
@@ -999,6 +1027,7 @@
                 <w:rFonts w:eastAsia="Times New Roman" w:cs="Times New Roman"/>
                 <w:b/>
                 <w:color w:val="000000"/>
+                <w:highlight w:val="green"/>
               </w:rPr>
             </w:pPr>
             <w:r>
@@ -1006,6 +1035,7 @@
                 <w:rFonts w:eastAsia="Times New Roman" w:cs="Times New Roman"/>
                 <w:b/>
                 <w:color w:val="000000"/>
+                <w:highlight w:val="green"/>
               </w:rPr>
               <w:t>id</w:t>
             </w:r>
@@ -1026,6 +1056,7 @@
                 <w:rFonts w:eastAsia="Times New Roman" w:cs="Times New Roman"/>
                 <w:b/>
                 <w:color w:val="000000"/>
+                <w:highlight w:val="green"/>
               </w:rPr>
             </w:pPr>
             <w:proofErr w:type="spellStart"/>
@@ -1034,6 +1065,7 @@
                 <w:rFonts w:eastAsia="Times New Roman" w:cs="Times New Roman"/>
                 <w:b/>
                 <w:color w:val="000000"/>
+                <w:highlight w:val="green"/>
               </w:rPr>
               <w:t>telNrId</w:t>
             </w:r>
@@ -1055,6 +1087,7 @@
                 <w:rFonts w:eastAsia="Times New Roman" w:cs="Times New Roman"/>
                 <w:b/>
                 <w:color w:val="000000"/>
+                <w:highlight w:val="green"/>
               </w:rPr>
             </w:pPr>
             <w:proofErr w:type="spellStart"/>
@@ -1063,6 +1096,7 @@
                 <w:rFonts w:eastAsia="Times New Roman" w:cs="Times New Roman"/>
                 <w:b/>
                 <w:color w:val="000000"/>
+                <w:highlight w:val="green"/>
               </w:rPr>
               <w:t>mėnuo</w:t>
             </w:r>
@@ -1084,6 +1118,7 @@
                 <w:rFonts w:eastAsia="Times New Roman" w:cs="Times New Roman"/>
                 <w:b/>
                 <w:color w:val="000000"/>
+                <w:highlight w:val="green"/>
               </w:rPr>
             </w:pPr>
             <w:proofErr w:type="spellStart"/>
@@ -1092,6 +1127,7 @@
                 <w:rFonts w:eastAsia="Times New Roman" w:cs="Times New Roman"/>
                 <w:b/>
                 <w:color w:val="000000"/>
+                <w:highlight w:val="green"/>
               </w:rPr>
               <w:t>suma</w:t>
             </w:r>
@@ -1113,12 +1149,14 @@
               <w:rPr>
                 <w:rFonts w:eastAsia="Times New Roman" w:cs="Times New Roman"/>
                 <w:color w:val="000000"/>
+                <w:highlight w:val="green"/>
               </w:rPr>
             </w:pPr>
             <w:r>
               <w:rPr>
                 <w:rFonts w:eastAsia="Times New Roman" w:cs="Times New Roman"/>
                 <w:color w:val="000000"/>
+                <w:highlight w:val="green"/>
               </w:rPr>
               <w:t>1</w:t>
             </w:r>
@@ -1138,12 +1176,14 @@
               <w:rPr>
                 <w:rFonts w:eastAsia="Times New Roman" w:cs="Times New Roman"/>
                 <w:color w:val="000000"/>
+                <w:highlight w:val="green"/>
               </w:rPr>
             </w:pPr>
             <w:r>
               <w:rPr>
                 <w:rFonts w:eastAsia="Times New Roman" w:cs="Times New Roman"/>
                 <w:color w:val="000000"/>
+                <w:highlight w:val="green"/>
               </w:rPr>
               <w:t>1</w:t>
             </w:r>
@@ -1163,12 +1203,14 @@
               <w:rPr>
                 <w:rFonts w:eastAsia="Times New Roman" w:cs="Times New Roman"/>
                 <w:color w:val="000000"/>
+                <w:highlight w:val="green"/>
               </w:rPr>
             </w:pPr>
             <w:r>
               <w:rPr>
                 <w:rFonts w:eastAsia="Times New Roman" w:cs="Times New Roman"/>
                 <w:color w:val="000000"/>
+                <w:highlight w:val="green"/>
               </w:rPr>
               <w:t>1</w:t>
             </w:r>
@@ -1188,12 +1230,14 @@
               <w:rPr>
                 <w:rFonts w:eastAsia="Times New Roman" w:cs="Times New Roman"/>
                 <w:color w:val="000000"/>
+                <w:highlight w:val="green"/>
               </w:rPr>
             </w:pPr>
             <w:r>
               <w:rPr>
                 <w:rFonts w:eastAsia="Times New Roman" w:cs="Times New Roman"/>
                 <w:color w:val="000000"/>
+                <w:highlight w:val="green"/>
               </w:rPr>
               <w:t>10</w:t>
             </w:r>
@@ -1214,12 +1258,14 @@
               <w:rPr>
                 <w:rFonts w:eastAsia="Times New Roman" w:cs="Times New Roman"/>
                 <w:color w:val="000000"/>
+                <w:highlight w:val="green"/>
               </w:rPr>
             </w:pPr>
             <w:r>
               <w:rPr>
                 <w:rFonts w:eastAsia="Times New Roman" w:cs="Times New Roman"/>
                 <w:color w:val="000000"/>
+                <w:highlight w:val="green"/>
               </w:rPr>
               <w:t>2</w:t>
             </w:r>
@@ -1239,12 +1285,14 @@
               <w:rPr>
                 <w:rFonts w:eastAsia="Times New Roman" w:cs="Times New Roman"/>
                 <w:color w:val="000000"/>
+                <w:highlight w:val="green"/>
               </w:rPr>
             </w:pPr>
             <w:r>
               <w:rPr>
                 <w:rFonts w:eastAsia="Times New Roman" w:cs="Times New Roman"/>
                 <w:color w:val="000000"/>
+                <w:highlight w:val="green"/>
               </w:rPr>
               <w:t>2</w:t>
             </w:r>
@@ -1263,12 +1311,14 @@
               <w:rPr>
                 <w:rFonts w:eastAsia="Times New Roman" w:cs="Times New Roman"/>
                 <w:color w:val="000000"/>
+                <w:highlight w:val="green"/>
               </w:rPr>
             </w:pPr>
             <w:r>
               <w:rPr>
                 <w:rFonts w:eastAsia="Times New Roman" w:cs="Times New Roman"/>
                 <w:color w:val="000000"/>
+                <w:highlight w:val="green"/>
               </w:rPr>
               <w:t>1</w:t>
             </w:r>
@@ -1288,12 +1338,14 @@
               <w:rPr>
                 <w:rFonts w:eastAsia="Times New Roman" w:cs="Times New Roman"/>
                 <w:color w:val="000000"/>
+                <w:highlight w:val="green"/>
               </w:rPr>
             </w:pPr>
             <w:r>
               <w:rPr>
                 <w:rFonts w:eastAsia="Times New Roman" w:cs="Times New Roman"/>
                 <w:color w:val="000000"/>
+                <w:highlight w:val="green"/>
               </w:rPr>
               <w:t>5</w:t>
             </w:r>
@@ -1314,12 +1366,14 @@
               <w:rPr>
                 <w:rFonts w:eastAsia="Times New Roman" w:cs="Times New Roman"/>
                 <w:color w:val="000000"/>
+                <w:highlight w:val="green"/>
               </w:rPr>
             </w:pPr>
             <w:r>
               <w:rPr>
                 <w:rFonts w:eastAsia="Times New Roman" w:cs="Times New Roman"/>
                 <w:color w:val="000000"/>
+                <w:highlight w:val="green"/>
               </w:rPr>
               <w:t>3</w:t>
             </w:r>
@@ -1339,12 +1393,14 @@
               <w:rPr>
                 <w:rFonts w:eastAsia="Times New Roman" w:cs="Times New Roman"/>
                 <w:color w:val="000000"/>
+                <w:highlight w:val="green"/>
               </w:rPr>
             </w:pPr>
             <w:r>
               <w:rPr>
                 <w:rFonts w:eastAsia="Times New Roman" w:cs="Times New Roman"/>
                 <w:color w:val="000000"/>
+                <w:highlight w:val="green"/>
               </w:rPr>
               <w:t>3</w:t>
             </w:r>
@@ -1363,12 +1419,14 @@
               <w:rPr>
                 <w:rFonts w:eastAsia="Times New Roman" w:cs="Times New Roman"/>
                 <w:color w:val="000000"/>
+                <w:highlight w:val="green"/>
               </w:rPr>
             </w:pPr>
             <w:r>
               <w:rPr>
                 <w:rFonts w:eastAsia="Times New Roman" w:cs="Times New Roman"/>
                 <w:color w:val="000000"/>
+                <w:highlight w:val="green"/>
               </w:rPr>
               <w:t>1</w:t>
             </w:r>
@@ -1388,12 +1446,14 @@
               <w:rPr>
                 <w:rFonts w:eastAsia="Times New Roman" w:cs="Times New Roman"/>
                 <w:color w:val="000000"/>
+                <w:highlight w:val="green"/>
               </w:rPr>
             </w:pPr>
             <w:r>
               <w:rPr>
                 <w:rFonts w:eastAsia="Times New Roman" w:cs="Times New Roman"/>
                 <w:color w:val="000000"/>
+                <w:highlight w:val="green"/>
               </w:rPr>
               <w:t>20</w:t>
             </w:r>
@@ -1414,12 +1474,14 @@
               <w:rPr>
                 <w:rFonts w:eastAsia="Times New Roman" w:cs="Times New Roman"/>
                 <w:color w:val="000000"/>
+                <w:highlight w:val="green"/>
               </w:rPr>
             </w:pPr>
             <w:r>
               <w:rPr>
                 <w:rFonts w:eastAsia="Times New Roman" w:cs="Times New Roman"/>
                 <w:color w:val="000000"/>
+                <w:highlight w:val="green"/>
               </w:rPr>
               <w:t>4</w:t>
             </w:r>
@@ -1439,12 +1501,14 @@
               <w:rPr>
                 <w:rFonts w:eastAsia="Times New Roman" w:cs="Times New Roman"/>
                 <w:color w:val="000000"/>
+                <w:highlight w:val="green"/>
               </w:rPr>
             </w:pPr>
             <w:r>
               <w:rPr>
                 <w:rFonts w:eastAsia="Times New Roman" w:cs="Times New Roman"/>
                 <w:color w:val="000000"/>
+                <w:highlight w:val="green"/>
               </w:rPr>
               <w:t>4</w:t>
             </w:r>
@@ -1463,12 +1527,14 @@
               <w:rPr>
                 <w:rFonts w:eastAsia="Times New Roman" w:cs="Times New Roman"/>
                 <w:color w:val="000000"/>
+                <w:highlight w:val="green"/>
               </w:rPr>
             </w:pPr>
             <w:r>
               <w:rPr>
                 <w:rFonts w:eastAsia="Times New Roman" w:cs="Times New Roman"/>
                 <w:color w:val="000000"/>
+                <w:highlight w:val="green"/>
               </w:rPr>
               <w:t>1</w:t>
             </w:r>
@@ -1488,12 +1554,14 @@
               <w:rPr>
                 <w:rFonts w:eastAsia="Times New Roman" w:cs="Times New Roman"/>
                 <w:color w:val="000000"/>
+                <w:highlight w:val="green"/>
               </w:rPr>
             </w:pPr>
             <w:r>
               <w:rPr>
                 <w:rFonts w:eastAsia="Times New Roman" w:cs="Times New Roman"/>
                 <w:color w:val="000000"/>
+                <w:highlight w:val="green"/>
               </w:rPr>
               <w:t>10</w:t>
             </w:r>
@@ -1514,12 +1582,14 @@
               <w:rPr>
                 <w:rFonts w:eastAsia="Times New Roman" w:cs="Times New Roman"/>
                 <w:color w:val="000000"/>
+                <w:highlight w:val="green"/>
               </w:rPr>
             </w:pPr>
             <w:r>
               <w:rPr>
                 <w:rFonts w:eastAsia="Times New Roman" w:cs="Times New Roman"/>
                 <w:color w:val="000000"/>
+                <w:highlight w:val="green"/>
               </w:rPr>
               <w:t>5</w:t>
             </w:r>
@@ -1539,12 +1609,14 @@
               <w:rPr>
                 <w:rFonts w:eastAsia="Times New Roman" w:cs="Times New Roman"/>
                 <w:color w:val="000000"/>
+                <w:highlight w:val="green"/>
               </w:rPr>
             </w:pPr>
             <w:r>
               <w:rPr>
                 <w:rFonts w:eastAsia="Times New Roman" w:cs="Times New Roman"/>
                 <w:color w:val="000000"/>
+                <w:highlight w:val="green"/>
               </w:rPr>
               <w:t>5</w:t>
             </w:r>
@@ -1563,12 +1635,14 @@
               <w:rPr>
                 <w:rFonts w:eastAsia="Times New Roman" w:cs="Times New Roman"/>
                 <w:color w:val="000000"/>
+                <w:highlight w:val="green"/>
               </w:rPr>
             </w:pPr>
             <w:r>
               <w:rPr>
                 <w:rFonts w:eastAsia="Times New Roman" w:cs="Times New Roman"/>
                 <w:color w:val="000000"/>
+                <w:highlight w:val="green"/>
               </w:rPr>
               <w:t>1</w:t>
             </w:r>
@@ -1588,12 +1662,14 @@
               <w:rPr>
                 <w:rFonts w:eastAsia="Times New Roman" w:cs="Times New Roman"/>
                 <w:color w:val="000000"/>
+                <w:highlight w:val="green"/>
               </w:rPr>
             </w:pPr>
             <w:r>
               <w:rPr>
                 <w:rFonts w:eastAsia="Times New Roman" w:cs="Times New Roman"/>
                 <w:color w:val="000000"/>
+                <w:highlight w:val="green"/>
               </w:rPr>
               <w:t>15</w:t>
             </w:r>
@@ -1614,12 +1690,14 @@
               <w:rPr>
                 <w:rFonts w:eastAsia="Times New Roman" w:cs="Times New Roman"/>
                 <w:color w:val="000000"/>
+                <w:highlight w:val="green"/>
               </w:rPr>
             </w:pPr>
             <w:r>
               <w:rPr>
                 <w:rFonts w:eastAsia="Times New Roman" w:cs="Times New Roman"/>
                 <w:color w:val="000000"/>
+                <w:highlight w:val="green"/>
               </w:rPr>
               <w:t>6</w:t>
             </w:r>
@@ -1639,12 +1717,14 @@
               <w:rPr>
                 <w:rFonts w:eastAsia="Times New Roman" w:cs="Times New Roman"/>
                 <w:color w:val="000000"/>
+                <w:highlight w:val="green"/>
               </w:rPr>
             </w:pPr>
             <w:r>
               <w:rPr>
                 <w:rFonts w:eastAsia="Times New Roman" w:cs="Times New Roman"/>
                 <w:color w:val="000000"/>
+                <w:highlight w:val="green"/>
               </w:rPr>
               <w:t>1</w:t>
             </w:r>
@@ -1663,12 +1743,14 @@
               <w:rPr>
                 <w:rFonts w:eastAsia="Times New Roman" w:cs="Times New Roman"/>
                 <w:color w:val="000000"/>
+                <w:highlight w:val="green"/>
               </w:rPr>
             </w:pPr>
             <w:r>
               <w:rPr>
                 <w:rFonts w:eastAsia="Times New Roman" w:cs="Times New Roman"/>
                 <w:color w:val="000000"/>
+                <w:highlight w:val="green"/>
               </w:rPr>
               <w:t>2</w:t>
             </w:r>
@@ -1688,12 +1770,14 @@
               <w:rPr>
                 <w:rFonts w:eastAsia="Times New Roman" w:cs="Times New Roman"/>
                 <w:color w:val="000000"/>
+                <w:highlight w:val="green"/>
               </w:rPr>
             </w:pPr>
             <w:r>
               <w:rPr>
                 <w:rFonts w:eastAsia="Times New Roman" w:cs="Times New Roman"/>
                 <w:color w:val="000000"/>
+                <w:highlight w:val="green"/>
               </w:rPr>
               <w:t>5</w:t>
             </w:r>
@@ -1714,12 +1798,14 @@
               <w:rPr>
                 <w:rFonts w:eastAsia="Times New Roman" w:cs="Times New Roman"/>
                 <w:color w:val="000000"/>
+                <w:highlight w:val="green"/>
               </w:rPr>
             </w:pPr>
             <w:r>
               <w:rPr>
                 <w:rFonts w:eastAsia="Times New Roman" w:cs="Times New Roman"/>
                 <w:color w:val="000000"/>
+                <w:highlight w:val="green"/>
               </w:rPr>
               <w:t>7</w:t>
             </w:r>
@@ -1738,12 +1824,14 @@
               <w:rPr>
                 <w:rFonts w:eastAsia="Times New Roman" w:cs="Times New Roman"/>
                 <w:color w:val="000000"/>
+                <w:highlight w:val="green"/>
               </w:rPr>
             </w:pPr>
             <w:r>
               <w:rPr>
                 <w:rFonts w:eastAsia="Times New Roman" w:cs="Times New Roman"/>
                 <w:color w:val="000000"/>
+                <w:highlight w:val="green"/>
               </w:rPr>
               <w:t>2</w:t>
             </w:r>
@@ -1762,12 +1850,14 @@
               <w:rPr>
                 <w:rFonts w:eastAsia="Times New Roman" w:cs="Times New Roman"/>
                 <w:color w:val="000000"/>
+                <w:highlight w:val="green"/>
               </w:rPr>
             </w:pPr>
             <w:r>
               <w:rPr>
                 <w:rFonts w:eastAsia="Times New Roman" w:cs="Times New Roman"/>
                 <w:color w:val="000000"/>
+                <w:highlight w:val="green"/>
               </w:rPr>
               <w:t>2</w:t>
             </w:r>
@@ -1786,12 +1876,14 @@
               <w:rPr>
                 <w:rFonts w:eastAsia="Times New Roman" w:cs="Times New Roman"/>
                 <w:color w:val="000000"/>
+                <w:highlight w:val="green"/>
               </w:rPr>
             </w:pPr>
             <w:r>
               <w:rPr>
                 <w:rFonts w:eastAsia="Times New Roman" w:cs="Times New Roman"/>
                 <w:color w:val="000000"/>
+                <w:highlight w:val="green"/>
               </w:rPr>
               <w:t>20</w:t>
             </w:r>
@@ -1812,6 +1904,7 @@
               <w:rPr>
                 <w:rFonts w:eastAsia="Times New Roman" w:cs="Times New Roman"/>
                 <w:color w:val="000000"/>
+                <w:highlight w:val="green"/>
               </w:rPr>
             </w:pPr>
           </w:p>
@@ -1829,12 +1922,14 @@
               <w:rPr>
                 <w:rFonts w:eastAsia="Times New Roman" w:cs="Times New Roman"/>
                 <w:color w:val="000000"/>
+                <w:highlight w:val="green"/>
               </w:rPr>
             </w:pPr>
             <w:r>
               <w:rPr>
                 <w:rFonts w:eastAsia="Times New Roman" w:cs="Times New Roman"/>
                 <w:color w:val="000000"/>
+                <w:highlight w:val="green"/>
               </w:rPr>
               <w:t>…</w:t>
             </w:r>
@@ -1853,12 +1948,14 @@
               <w:rPr>
                 <w:rFonts w:eastAsia="Times New Roman" w:cs="Times New Roman"/>
                 <w:color w:val="000000"/>
+                <w:highlight w:val="green"/>
               </w:rPr>
             </w:pPr>
             <w:r>
               <w:rPr>
                 <w:rFonts w:eastAsia="Times New Roman" w:cs="Times New Roman"/>
                 <w:color w:val="000000"/>
+                <w:highlight w:val="green"/>
               </w:rPr>
               <w:t>…</w:t>
             </w:r>
@@ -1883,6 +1980,7 @@
               <w:rPr>
                 <w:rFonts w:eastAsia="Times New Roman" w:cs="Times New Roman"/>
                 <w:color w:val="000000"/>
+                <w:highlight w:val="green"/>
               </w:rPr>
               <w:t>…</w:t>
             </w:r>
@@ -1914,6 +2012,7 @@
         <w:rPr>
           <w:sz w:val="24"/>
           <w:szCs w:val="24"/>
+          <w:highlight w:val="green"/>
           <w:lang w:val="lt-LT"/>
         </w:rPr>
       </w:pPr>
@@ -1921,6 +2020,7 @@
         <w:rPr>
           <w:sz w:val="24"/>
           <w:szCs w:val="24"/>
+          <w:highlight w:val="green"/>
           <w:lang w:val="lt-LT"/>
         </w:rPr>
         <w:t xml:space="preserve">Sukurti kiekvieną lentelę atitinkančią </w:t>
@@ -1931,6 +2031,7 @@
           <w:color w:val="646464"/>
           <w:sz w:val="24"/>
           <w:szCs w:val="24"/>
+          <w:highlight w:val="green"/>
           <w:shd w:val="clear" w:color="auto" w:fill="E8F2FE"/>
           <w:lang w:val="lt-LT"/>
         </w:rPr>
@@ -1940,6 +2041,7 @@
         <w:rPr>
           <w:sz w:val="24"/>
           <w:szCs w:val="24"/>
+          <w:highlight w:val="green"/>
           <w:lang w:val="lt-LT"/>
         </w:rPr>
         <w:t xml:space="preserve"> klasę.</w:t>
@@ -1949,6 +2051,7 @@
           <w:rFonts w:eastAsia="Times New Roman" w:cs="Courier New"/>
           <w:sz w:val="24"/>
           <w:szCs w:val="24"/>
+          <w:highlight w:val="green"/>
           <w:lang w:val="lt-LT"/>
         </w:rPr>
         <w:t xml:space="preserve"> Šias klases saugoti atskirame pakete pavadinimu pvz. model.</w:t>
@@ -1966,6 +2069,7 @@
         <w:rPr>
           <w:sz w:val="24"/>
           <w:szCs w:val="24"/>
+          <w:highlight w:val="green"/>
           <w:lang w:val="lt-LT"/>
         </w:rPr>
       </w:pPr>
@@ -1974,6 +2078,7 @@
           <w:rFonts w:eastAsia="Times New Roman" w:cs="Courier New"/>
           <w:sz w:val="24"/>
           <w:szCs w:val="24"/>
+          <w:highlight w:val="green"/>
           <w:lang w:val="lt-LT"/>
         </w:rPr>
         <w:t>Su TelNr</w:t>
@@ -1991,6 +2096,7 @@
         <w:rPr>
           <w:sz w:val="24"/>
           <w:szCs w:val="24"/>
+          <w:highlight w:val="green"/>
           <w:lang w:val="lt-LT"/>
         </w:rPr>
       </w:pPr>
@@ -1999,6 +2105,7 @@
           <w:rFonts w:eastAsia="Times New Roman" w:cs="Courier New"/>
           <w:sz w:val="24"/>
           <w:szCs w:val="24"/>
+          <w:highlight w:val="green"/>
           <w:lang w:val="lt-LT"/>
         </w:rPr>
         <w:t>Su Saskaita</w:t>
@@ -2017,6 +2124,7 @@
         <w:rPr>
           <w:sz w:val="24"/>
           <w:szCs w:val="24"/>
+          <w:highlight w:val="green"/>
           <w:lang w:val="lt-LT"/>
         </w:rPr>
       </w:pPr>
@@ -2024,6 +2132,7 @@
         <w:rPr>
           <w:sz w:val="24"/>
           <w:szCs w:val="24"/>
+          <w:highlight w:val="green"/>
           <w:lang w:val="lt-LT"/>
         </w:rPr>
         <w:t xml:space="preserve">Sukurti kiekvieną lentelę atitinkančią </w:t>
@@ -2034,6 +2143,7 @@
           <w:color w:val="000000"/>
           <w:sz w:val="24"/>
           <w:szCs w:val="24"/>
+          <w:highlight w:val="green"/>
           <w:shd w:val="clear" w:color="auto" w:fill="E8F2FE"/>
           <w:lang w:val="lt-LT"/>
         </w:rPr>
@@ -2043,46 +2153,16 @@
         <w:rPr>
           <w:sz w:val="24"/>
           <w:szCs w:val="24"/>
-          <w:lang w:val="lt-LT"/>
-        </w:rPr>
-        <w:t xml:space="preserve"> </w:t>
+          <w:highlight w:val="green"/>
+          <w:lang w:val="lt-LT"/>
+        </w:rPr>
+        <w:t xml:space="preserve"> tipo klasę / interface‘ą, kuri atliktų CRUD (create, read, update, delete) veiksmus su duomenų bazės įrašais, pvz.: </w:t>
       </w:r>
       <w:r>
         <w:rPr>
           <w:sz w:val="24"/>
           <w:szCs w:val="24"/>
-          <w:lang w:val="lt-LT"/>
-        </w:rPr>
-        <w:t xml:space="preserve">tipo </w:t>
-      </w:r>
-      <w:r>
-        <w:rPr>
-          <w:sz w:val="24"/>
-          <w:szCs w:val="24"/>
-          <w:lang w:val="lt-LT"/>
-        </w:rPr>
-        <w:t>klasę / interface‘ą, kuri atliktų CRUD (create, read, update, delete) veiksmus su duomenų baz</w:t>
-      </w:r>
-      <w:r>
-        <w:rPr>
-          <w:sz w:val="24"/>
-          <w:szCs w:val="24"/>
-          <w:lang w:val="lt-LT"/>
-        </w:rPr>
-        <w:t>ės įrašais</w:t>
-      </w:r>
-      <w:r>
-        <w:rPr>
-          <w:sz w:val="24"/>
-          <w:szCs w:val="24"/>
-          <w:lang w:val="lt-LT"/>
-        </w:rPr>
-        <w:t xml:space="preserve">, pvz.: </w:t>
-      </w:r>
-      <w:r>
-        <w:rPr>
-          <w:sz w:val="24"/>
-          <w:szCs w:val="24"/>
+          <w:highlight w:val="green"/>
           <w:lang w:val="lt-LT"/>
         </w:rPr>
         <w:br/>
@@ -2096,6 +2176,7 @@
         <w:rPr>
           <w:sz w:val="24"/>
           <w:szCs w:val="24"/>
+          <w:highlight w:val="green"/>
           <w:lang w:val="lt-LT"/>
         </w:rPr>
       </w:pPr>
@@ -2103,105 +2184,10 @@
         <w:rPr>
           <w:sz w:val="24"/>
           <w:szCs w:val="24"/>
-          <w:lang w:val="lt-LT"/>
-        </w:rPr>
-        <w:t>findAll();</w:t>
-      </w:r>
-      <w:r>
-        <w:rPr>
-          <w:sz w:val="24"/>
-          <w:szCs w:val="24"/>
-          <w:lang w:val="lt-LT"/>
-        </w:rPr>
-        <w:t xml:space="preserve"> </w:t>
-      </w:r>
-      <w:r>
-        <w:rPr>
-          <w:sz w:val="24"/>
-          <w:szCs w:val="24"/>
-          <w:lang w:val="lt-LT"/>
-        </w:rPr>
-        <w:t>findById(ID id);</w:t>
-      </w:r>
-      <w:r>
-        <w:rPr>
-          <w:sz w:val="24"/>
-          <w:szCs w:val="24"/>
-          <w:lang w:val="lt-LT"/>
-        </w:rPr>
-        <w:t xml:space="preserve"> </w:t>
-      </w:r>
-      <w:r>
-        <w:rPr>
-          <w:sz w:val="24"/>
-          <w:szCs w:val="24"/>
-          <w:lang w:val="lt-LT"/>
-        </w:rPr>
-        <w:t>findBy</w:t>
-      </w:r>
-      <w:r>
-        <w:rPr>
-          <w:sz w:val="24"/>
-          <w:szCs w:val="24"/>
-          <w:lang w:val="lt-LT"/>
-        </w:rPr>
-        <w:t>TelNr</w:t>
-      </w:r>
-      <w:r>
-        <w:rPr>
-          <w:sz w:val="24"/>
-          <w:szCs w:val="24"/>
-          <w:lang w:val="lt-LT"/>
-        </w:rPr>
-        <w:t>(</w:t>
-      </w:r>
-      <w:r>
-        <w:rPr>
-          <w:sz w:val="24"/>
-          <w:szCs w:val="24"/>
-          <w:lang w:val="lt-LT"/>
-        </w:rPr>
-        <w:t>String telNr</w:t>
-      </w:r>
-      <w:r>
-        <w:rPr>
-          <w:sz w:val="24"/>
-          <w:szCs w:val="24"/>
-          <w:lang w:val="lt-LT"/>
-        </w:rPr>
-        <w:t>);</w:t>
-      </w:r>
-      <w:r>
-        <w:rPr>
-          <w:sz w:val="24"/>
-          <w:szCs w:val="24"/>
-          <w:lang w:val="lt-LT"/>
-        </w:rPr>
-        <w:t xml:space="preserve"> </w:t>
-      </w:r>
-      <w:r>
-        <w:rPr>
-          <w:sz w:val="24"/>
-          <w:szCs w:val="24"/>
-          <w:lang w:val="lt-LT"/>
-        </w:rPr>
-        <w:t>deleteById(ID id);</w:t>
-      </w:r>
-      <w:r>
-        <w:rPr>
-          <w:sz w:val="24"/>
-          <w:szCs w:val="24"/>
-          <w:lang w:val="lt-LT"/>
-        </w:rPr>
-        <w:t xml:space="preserve"> </w:t>
-      </w:r>
-      <w:r>
-        <w:rPr>
-          <w:sz w:val="24"/>
-          <w:szCs w:val="24"/>
-          <w:lang w:val="lt-LT"/>
-        </w:rPr>
-        <w:t>delete(T entity);</w:t>
+          <w:highlight w:val="green"/>
+          <w:lang w:val="lt-LT"/>
+        </w:rPr>
+        <w:t>findAll(); findById(ID id); findByTelNr(String telNr); deleteById(ID id); delete(T entity);</w:t>
       </w:r>
     </w:p>
     <w:p>
@@ -2213,6 +2199,7 @@
         <w:rPr>
           <w:sz w:val="24"/>
           <w:szCs w:val="24"/>
+          <w:highlight w:val="green"/>
           <w:lang w:val="lt-LT"/>
         </w:rPr>
       </w:pPr>
@@ -2221,27 +2208,10 @@
           <w:rFonts w:eastAsia="Times New Roman" w:cs="Courier New"/>
           <w:sz w:val="24"/>
           <w:szCs w:val="24"/>
-          <w:lang w:val="lt-LT"/>
-        </w:rPr>
-        <w:t xml:space="preserve">Šias klases saugoti atskirame pakete pavadinimu pvz. </w:t>
-      </w:r>
-      <w:r>
-        <w:rPr>
-          <w:rFonts w:eastAsia="Times New Roman" w:cs="Courier New"/>
-          <w:sz w:val="24"/>
-          <w:szCs w:val="24"/>
-          <w:lang w:val="lt-LT"/>
-        </w:rPr>
-        <w:t>repository</w:t>
-      </w:r>
-      <w:r>
-        <w:rPr>
-          <w:rFonts w:eastAsia="Times New Roman" w:cs="Courier New"/>
-          <w:sz w:val="24"/>
-          <w:szCs w:val="24"/>
-          <w:lang w:val="lt-LT"/>
-        </w:rPr>
-        <w:t>.</w:t>
+          <w:highlight w:val="green"/>
+          <w:lang w:val="lt-LT"/>
+        </w:rPr>
+        <w:t>Šias klases saugoti atskirame pakete pavadinimu pvz. repository.</w:t>
       </w:r>
     </w:p>
     <w:p>
@@ -2256,6 +2226,7 @@
         <w:rPr>
           <w:sz w:val="24"/>
           <w:szCs w:val="24"/>
+          <w:highlight w:val="green"/>
           <w:lang w:val="lt-LT"/>
         </w:rPr>
       </w:pPr>
@@ -2264,6 +2235,7 @@
           <w:rFonts w:eastAsia="Times New Roman" w:cs="Courier New"/>
           <w:sz w:val="24"/>
           <w:szCs w:val="24"/>
+          <w:highlight w:val="green"/>
           <w:lang w:val="lt-LT"/>
         </w:rPr>
         <w:t>Su TelNr</w:t>
@@ -2281,6 +2253,7 @@
         <w:rPr>
           <w:sz w:val="24"/>
           <w:szCs w:val="24"/>
+          <w:highlight w:val="green"/>
           <w:lang w:val="lt-LT"/>
         </w:rPr>
       </w:pPr>
@@ -2289,6 +2262,7 @@
           <w:rFonts w:eastAsia="Times New Roman" w:cs="Courier New"/>
           <w:sz w:val="24"/>
           <w:szCs w:val="24"/>
+          <w:highlight w:val="green"/>
           <w:lang w:val="lt-LT"/>
         </w:rPr>
         <w:t>Su Saskaita</w:t>
@@ -2320,6 +2294,7 @@
           <w:rFonts w:eastAsia="Times New Roman" w:cs="Courier New"/>
           <w:sz w:val="24"/>
           <w:szCs w:val="24"/>
+          <w:highlight w:val="green"/>
           <w:lang w:val="lt-LT"/>
         </w:rPr>
       </w:pPr>
@@ -2327,62 +2302,21 @@
         <w:rPr>
           <w:sz w:val="24"/>
           <w:szCs w:val="24"/>
+          <w:highlight w:val="green"/>
           <w:lang w:val="lt-LT"/>
         </w:rPr>
         <w:lastRenderedPageBreak/>
-        <w:t xml:space="preserve">Sukurti kiekvieną </w:t>
+        <w:t>Sukurti kiekvieną Entity klasę atitinkančią</w:t>
       </w:r>
       <w:r>
         <w:rPr>
-          <w:sz w:val="24"/>
-          <w:szCs w:val="24"/>
-          <w:lang w:val="lt-LT"/>
-        </w:rPr>
-        <w:t>Entity klasę</w:t>
-      </w:r>
-      <w:r>
-        <w:rPr>
-          <w:sz w:val="24"/>
-          <w:szCs w:val="24"/>
-          <w:lang w:val="lt-LT"/>
-        </w:rPr>
-        <w:t xml:space="preserve"> atitinkančią</w:t>
-      </w:r>
-      <w:r>
-        <w:rPr>
           <w:rFonts w:eastAsia="Times New Roman" w:cs="Courier New"/>
           <w:sz w:val="24"/>
           <w:szCs w:val="24"/>
-          <w:lang w:val="lt-LT"/>
-        </w:rPr>
-        <w:t xml:space="preserve"> serviso klasę, kurioje būtų metodai, reikalingi atitinkamiems kontroleriams (žr. žemiau). Pvz. metodas, kuris paduoda visus lentelės įrašus kontroleriui, metodas kuris suranda tel. numerius pagal atitinkamus telNrId, metodas, kuris trina pirmos lentelės įrašą ir trina id atitinkančius antros lentelės įrašus. </w:t>
-      </w:r>
-      <w:r>
-        <w:rPr>
-          <w:rFonts w:eastAsia="Times New Roman" w:cs="Courier New"/>
-          <w:sz w:val="24"/>
-          <w:szCs w:val="24"/>
-          <w:lang w:val="lt-LT"/>
-        </w:rPr>
-        <w:t xml:space="preserve">Šias klases saugoti atskirame pakete pavadinimu pvz. </w:t>
-      </w:r>
-      <w:r>
-        <w:rPr>
-          <w:rFonts w:eastAsia="Times New Roman" w:cs="Courier New"/>
-          <w:sz w:val="24"/>
-          <w:szCs w:val="24"/>
-          <w:lang w:val="lt-LT"/>
-        </w:rPr>
-        <w:t>service</w:t>
-      </w:r>
-      <w:r>
-        <w:rPr>
-          <w:rFonts w:eastAsia="Times New Roman" w:cs="Courier New"/>
-          <w:sz w:val="24"/>
-          <w:szCs w:val="24"/>
-          <w:lang w:val="lt-LT"/>
-        </w:rPr>
-        <w:t>.</w:t>
+          <w:highlight w:val="green"/>
+          <w:lang w:val="lt-LT"/>
+        </w:rPr>
+        <w:t xml:space="preserve"> serviso klasę, kurioje būtų metodai, reikalingi atitinkamiems kontroleriams (žr. žemiau). Pvz. metodas, kuris paduoda visus lentelės įrašus kontroleriui, metodas kuris suranda tel. numerius pagal atitinkamus telNrId, metodas, kuris trina pirmos lentelės įrašą ir trina id atitinkančius antros lentelės įrašus. Šias klases saugoti atskirame pakete pavadinimu pvz. service.</w:t>
       </w:r>
     </w:p>
     <w:p>
@@ -2407,9 +2341,29 @@
           <w:rFonts w:eastAsia="Times New Roman" w:cs="Courier New"/>
           <w:sz w:val="24"/>
           <w:szCs w:val="24"/>
-          <w:lang w:val="lt-LT"/>
-        </w:rPr>
-        <w:t xml:space="preserve">Web aplikacija turi naršyklėje html pavidalu atvaizduoti pirmos lentelės duomenis, html formos pagalba leisti įrašyti / redaguoti įrašą, leisti trinti egzistuojantį įrašą. Šiuo tikslu naudoti MVC kontrolerį. Jei trinamas kuris nors įrašas pirmoje lentelėje, kartu turi būti ištrinti ir visi trinamą id atitinkantys įrašai antroje lentelėje. Kontroleris turi naudoti serviso klases. </w:t>
+          <w:highlight w:val="green"/>
+          <w:lang w:val="lt-LT"/>
+        </w:rPr>
+        <w:t>Web aplikacija turi naršyklėje html pavidalu atvaizduoti pirmos lentelės duomenis, html formos pagalba leisti įrašyti / redaguoti įrašą, leisti trinti egzistuojantį įrašą. Šiuo tikslu naudoti MVC kontrolerį</w:t>
+      </w:r>
+      <w:r>
+        <w:rPr>
+          <w:rFonts w:eastAsia="Times New Roman" w:cs="Courier New"/>
+          <w:sz w:val="24"/>
+          <w:szCs w:val="24"/>
+          <w:highlight w:val="green"/>
+          <w:lang w:val="lt-LT"/>
+        </w:rPr>
+        <w:t>. Jei trinamas kuris nors įrašas pirmoje lentelėje, kartu turi būti ištrinti ir visi trinamą id atitinkantys įrašai antroje lentelėje. Kontroleris turi naudoti serviso klases.</w:t>
+      </w:r>
+      <w:r>
+        <w:rPr>
+          <w:rFonts w:eastAsia="Times New Roman" w:cs="Courier New"/>
+          <w:sz w:val="24"/>
+          <w:szCs w:val="24"/>
+          <w:lang w:val="lt-LT"/>
+        </w:rPr>
+        <w:t xml:space="preserve"> </w:t>
       </w:r>
     </w:p>
     <w:p>
@@ -2426,6 +2380,7 @@
           <w:rFonts w:eastAsia="Times New Roman" w:cs="Courier New"/>
           <w:sz w:val="24"/>
           <w:szCs w:val="24"/>
+          <w:highlight w:val="green"/>
           <w:lang w:val="lt-LT"/>
         </w:rPr>
       </w:pPr>
@@ -2434,33 +2389,56 @@
           <w:rFonts w:eastAsia="Times New Roman" w:cs="Courier New"/>
           <w:sz w:val="24"/>
           <w:szCs w:val="24"/>
-          <w:lang w:val="lt-LT"/>
-        </w:rPr>
-        <w:t xml:space="preserve">Web aplikacija turi naršyklėje html pavidalu atvaizduoti antros lentelės duomenis, html formos pagalba leisti įrašyti / redaguoti įrašą, leisti trinti egzistuojantį įrašą. Šiuo tikslu naudoti MVC kontrolerį. Be to antroje lentelėje šalia </w:t>
+          <w:highlight w:val="green"/>
+          <w:lang w:val="lt-LT"/>
+        </w:rPr>
+        <w:t xml:space="preserve">Web aplikacija turi naršyklėje html pavidalu atvaizduoti antros lentelės duomenis, html formos pagalba leisti įrašyti / redaguoti įrašą, leisti trinti egzistuojantį įrašą. Šiuo tikslu naudoti MVC </w:t>
       </w:r>
       <w:r>
         <w:rPr>
-          <w:rFonts w:ascii="Consolas" w:eastAsia="Times New Roman" w:hAnsi="Consolas" w:cs="Courier New"/>
-          <w:sz w:val="24"/>
-          <w:szCs w:val="24"/>
-          <w:lang w:val="lt-LT"/>
-        </w:rPr>
-        <w:t>telNr</w:t>
+          <w:rFonts w:eastAsia="Times New Roman" w:cs="Courier New"/>
+          <w:sz w:val="24"/>
+          <w:szCs w:val="24"/>
+          <w:highlight w:val="green"/>
+          <w:lang w:val="lt-LT"/>
+        </w:rPr>
+        <w:t>kontrolerį. Be to</w:t>
       </w:r>
       <w:r>
         <w:rPr>
-          <w:rFonts w:ascii="Consolas" w:eastAsia="Times New Roman" w:hAnsi="Consolas" w:cs="Courier New"/>
-          <w:sz w:val="24"/>
-          <w:szCs w:val="24"/>
-          <w:lang w:val="lt-LT"/>
-        </w:rPr>
-        <w:t>Id</w:t>
+          <w:rFonts w:eastAsia="Times New Roman" w:cs="Courier New"/>
+          <w:sz w:val="24"/>
+          <w:szCs w:val="24"/>
+          <w:lang w:val="lt-LT"/>
+        </w:rPr>
+        <w:t xml:space="preserve"> </w:t>
       </w:r>
       <w:r>
         <w:rPr>
           <w:rFonts w:eastAsia="Times New Roman" w:cs="Courier New"/>
           <w:sz w:val="24"/>
           <w:szCs w:val="24"/>
+          <w:highlight w:val="green"/>
+          <w:lang w:val="lt-LT"/>
+        </w:rPr>
+        <w:t xml:space="preserve">antroje lentelėje šalia </w:t>
+      </w:r>
+      <w:r>
+        <w:rPr>
+          <w:rFonts w:ascii="Consolas" w:eastAsia="Times New Roman" w:hAnsi="Consolas" w:cs="Courier New"/>
+          <w:sz w:val="24"/>
+          <w:szCs w:val="24"/>
+          <w:highlight w:val="green"/>
+          <w:lang w:val="lt-LT"/>
+        </w:rPr>
+        <w:t>telNrId</w:t>
+      </w:r>
+      <w:r>
+        <w:rPr>
+          <w:rFonts w:eastAsia="Times New Roman" w:cs="Courier New"/>
+          <w:sz w:val="24"/>
+          <w:szCs w:val="24"/>
+          <w:highlight w:val="green"/>
           <w:lang w:val="lt-LT"/>
         </w:rPr>
         <w:t xml:space="preserve"> l</w:t>
@@ -2469,6 +2447,7 @@
         <w:rPr>
           <w:sz w:val="24"/>
           <w:szCs w:val="24"/>
+          <w:highlight w:val="green"/>
           <w:lang w:val="lt-LT"/>
         </w:rPr>
         <w:t xml:space="preserve">aukelio rodyti </w:t>
@@ -2478,6 +2457,7 @@
           <w:rFonts w:ascii="Consolas" w:hAnsi="Consolas"/>
           <w:sz w:val="24"/>
           <w:szCs w:val="24"/>
+          <w:highlight w:val="green"/>
           <w:lang w:val="lt-LT"/>
         </w:rPr>
         <w:t xml:space="preserve">telNr </w:t>
@@ -2486,6 +2466,7 @@
         <w:rPr>
           <w:sz w:val="24"/>
           <w:szCs w:val="24"/>
+          <w:highlight w:val="green"/>
           <w:lang w:val="lt-LT"/>
         </w:rPr>
         <w:t xml:space="preserve">reikšmę, kuri pagal </w:t>
@@ -2495,24 +2476,17 @@
           <w:rFonts w:ascii="Consolas" w:eastAsia="Times New Roman" w:hAnsi="Consolas" w:cs="Courier New"/>
           <w:sz w:val="24"/>
           <w:szCs w:val="24"/>
-          <w:lang w:val="lt-LT"/>
-        </w:rPr>
-        <w:t>telNr</w:t>
+          <w:highlight w:val="green"/>
+          <w:lang w:val="lt-LT"/>
+        </w:rPr>
+        <w:t>telNrId</w:t>
       </w:r>
       <w:r>
         <w:rPr>
-          <w:rFonts w:ascii="Consolas" w:eastAsia="Times New Roman" w:hAnsi="Consolas" w:cs="Courier New"/>
-          <w:sz w:val="24"/>
-          <w:szCs w:val="24"/>
-          <w:lang w:val="lt-LT"/>
-        </w:rPr>
-        <w:t>Id</w:t>
-      </w:r>
-      <w:r>
-        <w:rPr>
           <w:rFonts w:eastAsia="Times New Roman" w:cs="Courier New"/>
           <w:sz w:val="24"/>
           <w:szCs w:val="24"/>
+          <w:highlight w:val="green"/>
           <w:lang w:val="lt-LT"/>
         </w:rPr>
         <w:t xml:space="preserve"> </w:t>
@@ -2521,31 +2495,17 @@
         <w:rPr>
           <w:sz w:val="24"/>
           <w:szCs w:val="24"/>
-          <w:lang w:val="lt-LT"/>
-        </w:rPr>
-        <w:t>būtų imama iš</w:t>
+          <w:highlight w:val="green"/>
+          <w:lang w:val="lt-LT"/>
+        </w:rPr>
+        <w:t xml:space="preserve">būtų imama iš pirmos lentelės. </w:t>
       </w:r>
       <w:r>
         <w:rPr>
-          <w:sz w:val="24"/>
-          <w:szCs w:val="24"/>
-          <w:lang w:val="lt-LT"/>
-        </w:rPr>
-        <w:t xml:space="preserve"> pirmos lentelės</w:t>
-      </w:r>
-      <w:r>
-        <w:rPr>
-          <w:sz w:val="24"/>
-          <w:szCs w:val="24"/>
-          <w:lang w:val="lt-LT"/>
-        </w:rPr>
-        <w:t xml:space="preserve">. </w:t>
-      </w:r>
-      <w:r>
-        <w:rPr>
           <w:rFonts w:eastAsia="Times New Roman" w:cs="Courier New"/>
           <w:sz w:val="24"/>
           <w:szCs w:val="24"/>
+          <w:highlight w:val="green"/>
           <w:lang w:val="lt-LT"/>
         </w:rPr>
         <w:t>Kontroleris turi naudoti serviso klases.</w:t>
@@ -2565,6 +2525,7 @@
           <w:rFonts w:eastAsia="Times New Roman" w:cs="Courier New"/>
           <w:sz w:val="24"/>
           <w:szCs w:val="24"/>
+          <w:highlight w:val="green"/>
           <w:lang w:val="lt-LT"/>
         </w:rPr>
       </w:pPr>
@@ -2573,6 +2534,7 @@
           <w:rFonts w:eastAsia="Times New Roman" w:cs="Courier New"/>
           <w:sz w:val="24"/>
           <w:szCs w:val="24"/>
+          <w:highlight w:val="green"/>
           <w:lang w:val="lt-LT"/>
         </w:rPr>
         <w:t xml:space="preserve">Web aplikacija turi naršyklėje json pavidalu atvaizduoti pirmos ar antros lentelės duomenis, POST request pagalba leisti įrašyti naują įrašą, leisti trinti egzistuojantį įrašą. Šiuo tikslu naudoti REST kontrolerius. Jei trinamas kuris nors įrašas pirmoje lentelėje, kartu turi būti ištrinti ir visi trinamą id atitinkantys įrašai antroje lentelėje. POST užklausas galima siųsti per Postman įrankį. Kontroleris turi naudoti serviso klases. </w:t>
@@ -2591,6 +2553,7 @@
         <w:rPr>
           <w:sz w:val="24"/>
           <w:szCs w:val="24"/>
+          <w:highlight w:val="green"/>
           <w:lang w:val="lt-LT"/>
         </w:rPr>
       </w:pPr>
@@ -2599,36 +2562,10 @@
           <w:rFonts w:eastAsia="Times New Roman" w:cs="Courier New"/>
           <w:sz w:val="24"/>
           <w:szCs w:val="24"/>
-          <w:lang w:val="lt-LT"/>
-        </w:rPr>
-        <w:t>Kontrolerių</w:t>
-      </w:r>
-      <w:r>
-        <w:rPr>
-          <w:rFonts w:eastAsia="Times New Roman" w:cs="Courier New"/>
-          <w:sz w:val="24"/>
-          <w:szCs w:val="24"/>
-          <w:lang w:val="lt-LT"/>
-        </w:rPr>
-        <w:t xml:space="preserve"> klases saugoti atskirame pakete pavadinimu pvz. </w:t>
-      </w:r>
-      <w:r>
-        <w:rPr>
-          <w:rFonts w:eastAsia="Times New Roman" w:cs="Courier New"/>
-          <w:sz w:val="24"/>
-          <w:szCs w:val="24"/>
-          <w:lang w:val="lt-LT"/>
-        </w:rPr>
-        <w:t>controller</w:t>
-      </w:r>
-      <w:r>
-        <w:rPr>
-          <w:rFonts w:eastAsia="Times New Roman" w:cs="Courier New"/>
-          <w:sz w:val="24"/>
-          <w:szCs w:val="24"/>
-          <w:lang w:val="lt-LT"/>
-        </w:rPr>
-        <w:t>.</w:t>
+          <w:highlight w:val="green"/>
+          <w:lang w:val="lt-LT"/>
+        </w:rPr>
+        <w:t>Kontrolerių klases saugoti atskirame pakete pavadinimu pvz. controller.</w:t>
       </w:r>
     </w:p>
     <w:p>

</xml_diff>